<commit_message>
Completed UNIV1001 Unit 2 Learning Journal
</commit_message>
<xml_diff>
--- a/BSc Computer Science (40x Subjects R80000) 0%/1st Year (10x Subjects R20000) 25%/1st Term/UNIV1001 Online Education Strategies/Week 2/Learning Journal Assignment/Submission for Learning Journal Unit 2.docx
+++ b/BSc Computer Science (40x Subjects R80000) 0%/1st Year (10x Subjects R20000) 25%/1st Term/UNIV1001 Online Education Strategies/Week 2/Learning Journal Assignment/Submission for Learning Journal Unit 2.docx
@@ -4,6 +4,2467 @@
   <w:body>
     <w:p>
       <w:pPr>
+        <w:spacing w:line="480" w:lineRule="auto"/>
+        <w:rPr>
+          <w:rFonts w:ascii="Times New Roman" w:hAnsi="Times New Roman" w:cs="Times New Roman"/>
+          <w:sz w:val="24"/>
+          <w:szCs w:val="24"/>
+        </w:rPr>
+      </w:pPr>
+      <w:r>
+        <w:rPr>
+          <w:rFonts w:ascii="Times New Roman" w:hAnsi="Times New Roman" w:cs="Times New Roman"/>
+          <w:b/>
+          <w:bCs/>
+          <w:noProof/>
+          <w:sz w:val="24"/>
+          <w:szCs w:val="24"/>
+          <w:lang w:eastAsia="en-ZA"/>
+        </w:rPr>
+        <mc:AlternateContent>
+          <mc:Choice Requires="wps">
+            <w:drawing>
+              <wp:anchor distT="0" distB="0" distL="114300" distR="114300" simplePos="0" relativeHeight="251661312" behindDoc="0" locked="0" layoutInCell="1" allowOverlap="1" wp14:anchorId="7D69F911" wp14:editId="6584FCA8">
+                <wp:simplePos x="0" y="0"/>
+                <wp:positionH relativeFrom="column">
+                  <wp:posOffset>-595878</wp:posOffset>
+                </wp:positionH>
+                <wp:positionV relativeFrom="paragraph">
+                  <wp:posOffset>6527717</wp:posOffset>
+                </wp:positionV>
+                <wp:extent cx="4826442" cy="477078"/>
+                <wp:effectExtent l="0" t="0" r="12700" b="18415"/>
+                <wp:wrapNone/>
+                <wp:docPr id="2" name="Oval 2"/>
+                <wp:cNvGraphicFramePr/>
+                <a:graphic xmlns:a="http://schemas.openxmlformats.org/drawingml/2006/main">
+                  <a:graphicData uri="http://schemas.microsoft.com/office/word/2010/wordprocessingShape">
+                    <wps:wsp>
+                      <wps:cNvSpPr/>
+                      <wps:spPr>
+                        <a:xfrm>
+                          <a:off x="0" y="0"/>
+                          <a:ext cx="4826442" cy="477078"/>
+                        </a:xfrm>
+                        <a:prstGeom prst="ellipse">
+                          <a:avLst/>
+                        </a:prstGeom>
+                        <a:noFill/>
+                        <a:ln>
+                          <a:solidFill>
+                            <a:srgbClr val="FF0000"/>
+                          </a:solidFill>
+                        </a:ln>
+                      </wps:spPr>
+                      <wps:style>
+                        <a:lnRef idx="2">
+                          <a:schemeClr val="accent1">
+                            <a:shade val="50000"/>
+                          </a:schemeClr>
+                        </a:lnRef>
+                        <a:fillRef idx="1">
+                          <a:schemeClr val="accent1"/>
+                        </a:fillRef>
+                        <a:effectRef idx="0">
+                          <a:schemeClr val="accent1"/>
+                        </a:effectRef>
+                        <a:fontRef idx="minor">
+                          <a:schemeClr val="lt1"/>
+                        </a:fontRef>
+                      </wps:style>
+                      <wps:bodyPr rot="0" spcFirstLastPara="0" vertOverflow="overflow" horzOverflow="overflow" vert="horz" wrap="square" lIns="91440" tIns="45720" rIns="91440" bIns="45720" numCol="1" spcCol="0" rtlCol="0" fromWordArt="0" anchor="ctr" anchorCtr="0" forceAA="0" compatLnSpc="1">
+                        <a:prstTxWarp prst="textNoShape">
+                          <a:avLst/>
+                        </a:prstTxWarp>
+                        <a:noAutofit/>
+                      </wps:bodyPr>
+                    </wps:wsp>
+                  </a:graphicData>
+                </a:graphic>
+                <wp14:sizeRelH relativeFrom="margin">
+                  <wp14:pctWidth>0</wp14:pctWidth>
+                </wp14:sizeRelH>
+                <wp14:sizeRelV relativeFrom="margin">
+                  <wp14:pctHeight>0</wp14:pctHeight>
+                </wp14:sizeRelV>
+              </wp:anchor>
+            </w:drawing>
+          </mc:Choice>
+          <mc:Fallback>
+            <w:pict>
+              <v:oval id="Oval 2" o:spid="_x0000_s1026" style="position:absolute;margin-left:-46.9pt;margin-top:514pt;width:380.05pt;height:37.55pt;z-index:251661312;visibility:visible;mso-wrap-style:square;mso-width-percent:0;mso-height-percent:0;mso-wrap-distance-left:9pt;mso-wrap-distance-top:0;mso-wrap-distance-right:9pt;mso-wrap-distance-bottom:0;mso-position-horizontal:absolute;mso-position-horizontal-relative:text;mso-position-vertical:absolute;mso-position-vertical-relative:text;mso-width-percent:0;mso-height-percent:0;mso-width-relative:margin;mso-height-relative:margin;v-text-anchor:middle" o:gfxdata="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" filled="f" strokecolor="red" strokeweight="2pt"/>
+            </w:pict>
+          </mc:Fallback>
+        </mc:AlternateContent>
+      </w:r>
+      <w:r>
+        <w:rPr>
+          <w:rFonts w:ascii="Times New Roman" w:hAnsi="Times New Roman" w:cs="Times New Roman"/>
+          <w:b/>
+          <w:bCs/>
+          <w:noProof/>
+          <w:sz w:val="24"/>
+          <w:szCs w:val="24"/>
+          <w:lang w:eastAsia="en-ZA"/>
+        </w:rPr>
+        <mc:AlternateContent>
+          <mc:Choice Requires="wps">
+            <w:drawing>
+              <wp:anchor distT="0" distB="0" distL="114300" distR="114300" simplePos="0" relativeHeight="251659264" behindDoc="0" locked="0" layoutInCell="1" allowOverlap="1" wp14:anchorId="39DDA00F" wp14:editId="06522FED">
+                <wp:simplePos x="0" y="0"/>
+                <wp:positionH relativeFrom="column">
+                  <wp:posOffset>-707665</wp:posOffset>
+                </wp:positionH>
+                <wp:positionV relativeFrom="paragraph">
+                  <wp:posOffset>882595</wp:posOffset>
+                </wp:positionV>
+                <wp:extent cx="6917386" cy="858437"/>
+                <wp:effectExtent l="0" t="0" r="17145" b="18415"/>
+                <wp:wrapNone/>
+                <wp:docPr id="1" name="Oval 1"/>
+                <wp:cNvGraphicFramePr/>
+                <a:graphic xmlns:a="http://schemas.openxmlformats.org/drawingml/2006/main">
+                  <a:graphicData uri="http://schemas.microsoft.com/office/word/2010/wordprocessingShape">
+                    <wps:wsp>
+                      <wps:cNvSpPr/>
+                      <wps:spPr>
+                        <a:xfrm>
+                          <a:off x="0" y="0"/>
+                          <a:ext cx="6917386" cy="858437"/>
+                        </a:xfrm>
+                        <a:prstGeom prst="ellipse">
+                          <a:avLst/>
+                        </a:prstGeom>
+                        <a:noFill/>
+                        <a:ln>
+                          <a:solidFill>
+                            <a:srgbClr val="FF0000"/>
+                          </a:solidFill>
+                        </a:ln>
+                      </wps:spPr>
+                      <wps:style>
+                        <a:lnRef idx="2">
+                          <a:schemeClr val="accent1">
+                            <a:shade val="50000"/>
+                          </a:schemeClr>
+                        </a:lnRef>
+                        <a:fillRef idx="1">
+                          <a:schemeClr val="accent1"/>
+                        </a:fillRef>
+                        <a:effectRef idx="0">
+                          <a:schemeClr val="accent1"/>
+                        </a:effectRef>
+                        <a:fontRef idx="minor">
+                          <a:schemeClr val="lt1"/>
+                        </a:fontRef>
+                      </wps:style>
+                      <wps:bodyPr rot="0" spcFirstLastPara="0" vertOverflow="overflow" horzOverflow="overflow" vert="horz" wrap="square" lIns="91440" tIns="45720" rIns="91440" bIns="45720" numCol="1" spcCol="0" rtlCol="0" fromWordArt="0" anchor="ctr" anchorCtr="0" forceAA="0" compatLnSpc="1">
+                        <a:prstTxWarp prst="textNoShape">
+                          <a:avLst/>
+                        </a:prstTxWarp>
+                        <a:noAutofit/>
+                      </wps:bodyPr>
+                    </wps:wsp>
+                  </a:graphicData>
+                </a:graphic>
+                <wp14:sizeRelH relativeFrom="margin">
+                  <wp14:pctWidth>0</wp14:pctWidth>
+                </wp14:sizeRelH>
+                <wp14:sizeRelV relativeFrom="margin">
+                  <wp14:pctHeight>0</wp14:pctHeight>
+                </wp14:sizeRelV>
+              </wp:anchor>
+            </w:drawing>
+          </mc:Choice>
+          <mc:Fallback>
+            <w:pict>
+              <v:oval id="Oval 1" o:spid="_x0000_s1026" style="position:absolute;margin-left:-55.7pt;margin-top:69.5pt;width:544.7pt;height:67.6pt;z-index:251659264;visibility:visible;mso-wrap-style:square;mso-width-percent:0;mso-height-percent:0;mso-wrap-distance-left:9pt;mso-wrap-distance-top:0;mso-wrap-distance-right:9pt;mso-wrap-distance-bottom:0;mso-position-horizontal:absolute;mso-position-horizontal-relative:text;mso-position-vertical:absolute;mso-position-vertical-relative:text;mso-width-percent:0;mso-height-percent:0;mso-width-relative:margin;mso-height-relative:margin;v-text-anchor:middle" o:gfxdata="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" filled="f" strokecolor="red" strokeweight="2pt"/>
+            </w:pict>
+          </mc:Fallback>
+        </mc:AlternateContent>
+      </w:r>
+      <w:r>
+        <w:rPr>
+          <w:rFonts w:ascii="Times New Roman" w:hAnsi="Times New Roman" w:cs="Times New Roman"/>
+          <w:b/>
+          <w:bCs/>
+          <w:sz w:val="24"/>
+          <w:szCs w:val="24"/>
+        </w:rPr>
+        <w:t>ASSE</w:t>
+      </w:r>
+      <w:r>
+        <w:rPr>
+          <w:rFonts w:ascii="Times New Roman" w:hAnsi="Times New Roman" w:cs="Times New Roman"/>
+          <w:b/>
+          <w:bCs/>
+          <w:sz w:val="24"/>
+          <w:szCs w:val="24"/>
+        </w:rPr>
+        <w:t>SSMENT CRITERIA</w:t>
+      </w:r>
+      <w:r>
+        <w:rPr>
+          <w:rFonts w:ascii="Times New Roman" w:hAnsi="Times New Roman" w:cs="Times New Roman"/>
+          <w:b/>
+          <w:bCs/>
+          <w:sz w:val="24"/>
+          <w:szCs w:val="24"/>
+        </w:rPr>
+        <w:br/>
+        <w:t>Element 1: </w:t>
+      </w:r>
+      <w:r>
+        <w:rPr>
+          <w:rFonts w:ascii="Times New Roman" w:hAnsi="Times New Roman" w:cs="Times New Roman"/>
+          <w:sz w:val="24"/>
+          <w:szCs w:val="24"/>
+        </w:rPr>
+        <w:t>Did the student present information about main water pollutants in his/her community and the possible causes of water pollution?</w:t>
+      </w:r>
+      <w:r>
+        <w:rPr>
+          <w:rFonts w:ascii="Times New Roman" w:hAnsi="Times New Roman" w:cs="Times New Roman"/>
+          <w:sz w:val="24"/>
+          <w:szCs w:val="24"/>
+        </w:rPr>
+        <w:br/>
+        <w:t>-</w:t>
+      </w:r>
+      <w:r>
+        <w:rPr>
+          <w:rFonts w:ascii="Times New Roman" w:hAnsi="Times New Roman" w:cs="Times New Roman"/>
+          <w:sz w:val="24"/>
+          <w:szCs w:val="24"/>
+        </w:rPr>
+        <w:t xml:space="preserve"> </w:t>
+      </w:r>
+      <w:r>
+        <w:rPr>
+          <w:rFonts w:ascii="Times New Roman" w:hAnsi="Times New Roman" w:cs="Times New Roman"/>
+          <w:sz w:val="24"/>
+          <w:szCs w:val="24"/>
+        </w:rPr>
+        <w:t>The student provided information on the main water pollutants and possible causes</w:t>
+      </w:r>
+      <w:r>
+        <w:rPr>
+          <w:rFonts w:ascii="Times New Roman" w:hAnsi="Times New Roman" w:cs="Times New Roman"/>
+          <w:sz w:val="24"/>
+          <w:szCs w:val="24"/>
+        </w:rPr>
+        <w:t xml:space="preserve"> = 10 points</w:t>
+      </w:r>
+      <w:r>
+        <w:rPr>
+          <w:rFonts w:ascii="Times New Roman" w:hAnsi="Times New Roman" w:cs="Times New Roman"/>
+          <w:sz w:val="24"/>
+          <w:szCs w:val="24"/>
+        </w:rPr>
+        <w:br/>
+        <w:t>-</w:t>
+      </w:r>
+      <w:r>
+        <w:rPr>
+          <w:rFonts w:ascii="Times New Roman" w:hAnsi="Times New Roman" w:cs="Times New Roman"/>
+          <w:sz w:val="24"/>
+          <w:szCs w:val="24"/>
+        </w:rPr>
+        <w:t xml:space="preserve"> </w:t>
+      </w:r>
+      <w:r>
+        <w:rPr>
+          <w:rFonts w:ascii="Times New Roman" w:hAnsi="Times New Roman" w:cs="Times New Roman"/>
+          <w:sz w:val="24"/>
+          <w:szCs w:val="24"/>
+        </w:rPr>
+        <w:t>Only one of these two components were provided</w:t>
+      </w:r>
+      <w:r>
+        <w:rPr>
+          <w:rFonts w:ascii="Times New Roman" w:hAnsi="Times New Roman" w:cs="Times New Roman"/>
+          <w:sz w:val="24"/>
+          <w:szCs w:val="24"/>
+        </w:rPr>
+        <w:t xml:space="preserve"> = 5 points</w:t>
+      </w:r>
+      <w:r>
+        <w:rPr>
+          <w:rFonts w:ascii="Times New Roman" w:hAnsi="Times New Roman" w:cs="Times New Roman"/>
+          <w:sz w:val="24"/>
+          <w:szCs w:val="24"/>
+        </w:rPr>
+        <w:br/>
+        <w:t>-</w:t>
+      </w:r>
+      <w:r>
+        <w:rPr>
+          <w:rFonts w:ascii="Times New Roman" w:hAnsi="Times New Roman" w:cs="Times New Roman"/>
+          <w:sz w:val="24"/>
+          <w:szCs w:val="24"/>
+        </w:rPr>
+        <w:t xml:space="preserve"> </w:t>
+      </w:r>
+      <w:r>
+        <w:rPr>
+          <w:rFonts w:ascii="Times New Roman" w:hAnsi="Times New Roman" w:cs="Times New Roman"/>
+          <w:sz w:val="24"/>
+          <w:szCs w:val="24"/>
+        </w:rPr>
+        <w:t>Did not address this pa</w:t>
+      </w:r>
+      <w:r>
+        <w:rPr>
+          <w:rFonts w:ascii="Times New Roman" w:hAnsi="Times New Roman" w:cs="Times New Roman"/>
+          <w:sz w:val="24"/>
+          <w:szCs w:val="24"/>
+        </w:rPr>
+        <w:t>rt of the assignment = 0 points</w:t>
+      </w:r>
+      <w:r>
+        <w:rPr>
+          <w:rFonts w:ascii="Times New Roman" w:hAnsi="Times New Roman" w:cs="Times New Roman"/>
+          <w:sz w:val="24"/>
+          <w:szCs w:val="24"/>
+        </w:rPr>
+        <w:br/>
+        <w:t>Use the feedback box to provide your peer with the reason you did or did not giv</w:t>
+      </w:r>
+      <w:r>
+        <w:rPr>
+          <w:rFonts w:ascii="Times New Roman" w:hAnsi="Times New Roman" w:cs="Times New Roman"/>
+          <w:sz w:val="24"/>
+          <w:szCs w:val="24"/>
+        </w:rPr>
+        <w:t>e full credit for this element.</w:t>
+      </w:r>
+      <w:r>
+        <w:rPr>
+          <w:rFonts w:ascii="Times New Roman" w:hAnsi="Times New Roman" w:cs="Times New Roman"/>
+          <w:sz w:val="24"/>
+          <w:szCs w:val="24"/>
+        </w:rPr>
+        <w:br/>
+        <w:t xml:space="preserve">Weight: </w:t>
+      </w:r>
+      <w:r>
+        <w:rPr>
+          <w:rFonts w:ascii="Times New Roman" w:hAnsi="Times New Roman" w:cs="Times New Roman"/>
+          <w:sz w:val="24"/>
+          <w:szCs w:val="24"/>
+        </w:rPr>
+        <w:t>1.00</w:t>
+      </w:r>
+      <w:r>
+        <w:rPr>
+          <w:rFonts w:ascii="Times New Roman" w:hAnsi="Times New Roman" w:cs="Times New Roman"/>
+          <w:sz w:val="24"/>
+          <w:szCs w:val="24"/>
+        </w:rPr>
+        <w:br/>
+        <w:t>Grade (max 10 points</w:t>
+      </w:r>
+      <w:r>
+        <w:rPr>
+          <w:rFonts w:ascii="Times New Roman" w:hAnsi="Times New Roman" w:cs="Times New Roman"/>
+          <w:sz w:val="24"/>
+          <w:szCs w:val="24"/>
+        </w:rPr>
+        <w:t xml:space="preserve">): </w:t>
+      </w:r>
+      <w:r>
+        <w:rPr>
+          <w:rFonts w:ascii="Times New Roman" w:hAnsi="Times New Roman" w:cs="Times New Roman"/>
+          <w:color w:val="FF0000"/>
+          <w:sz w:val="24"/>
+          <w:szCs w:val="24"/>
+        </w:rPr>
+        <w:t>10 points</w:t>
+      </w:r>
+      <w:r>
+        <w:rPr>
+          <w:rFonts w:ascii="Times New Roman" w:hAnsi="Times New Roman" w:cs="Times New Roman"/>
+          <w:color w:val="FF0000"/>
+          <w:sz w:val="24"/>
+          <w:szCs w:val="24"/>
+        </w:rPr>
+        <w:br/>
+      </w:r>
+      <w:r>
+        <w:rPr>
+          <w:rFonts w:ascii="Times New Roman" w:hAnsi="Times New Roman" w:cs="Times New Roman"/>
+          <w:sz w:val="24"/>
+          <w:szCs w:val="24"/>
+        </w:rPr>
+        <w:t>Feedback:</w:t>
+      </w:r>
+      <w:r>
+        <w:rPr>
+          <w:rFonts w:ascii="Times New Roman" w:hAnsi="Times New Roman" w:cs="Times New Roman"/>
+          <w:sz w:val="24"/>
+          <w:szCs w:val="24"/>
+        </w:rPr>
+        <w:t xml:space="preserve"> </w:t>
+      </w:r>
+      <w:r>
+        <w:rPr>
+          <w:rFonts w:ascii="Times New Roman" w:hAnsi="Times New Roman" w:cs="Times New Roman"/>
+          <w:color w:val="FF0000"/>
+          <w:sz w:val="24"/>
+          <w:szCs w:val="24"/>
+        </w:rPr>
+        <w:t>The student provided a very detailed explanation of the main water pollution in the area as well as what is causing the water pollution in the area.</w:t>
+      </w:r>
+      <w:r>
+        <w:rPr>
+          <w:rFonts w:ascii="Times New Roman" w:hAnsi="Times New Roman" w:cs="Times New Roman"/>
+          <w:sz w:val="24"/>
+          <w:szCs w:val="24"/>
+        </w:rPr>
+        <w:br/>
+      </w:r>
+      <w:r>
+        <w:rPr>
+          <w:rFonts w:ascii="Times New Roman" w:hAnsi="Times New Roman" w:cs="Times New Roman"/>
+          <w:b/>
+          <w:bCs/>
+          <w:sz w:val="24"/>
+          <w:szCs w:val="24"/>
+        </w:rPr>
+        <w:t>Element 2: </w:t>
+      </w:r>
+      <w:r>
+        <w:rPr>
+          <w:rFonts w:ascii="Times New Roman" w:hAnsi="Times New Roman" w:cs="Times New Roman"/>
+          <w:sz w:val="24"/>
+          <w:szCs w:val="24"/>
+        </w:rPr>
+        <w:t>Did the student compare the findings from his/he</w:t>
+      </w:r>
+      <w:r>
+        <w:rPr>
+          <w:rFonts w:ascii="Times New Roman" w:hAnsi="Times New Roman" w:cs="Times New Roman"/>
+          <w:sz w:val="24"/>
+          <w:szCs w:val="24"/>
+        </w:rPr>
+        <w:t>r community with other communities</w:t>
+      </w:r>
+      <w:r>
+        <w:rPr>
+          <w:rFonts w:ascii="Times New Roman" w:hAnsi="Times New Roman" w:cs="Times New Roman"/>
+          <w:sz w:val="24"/>
+          <w:szCs w:val="24"/>
+        </w:rPr>
+        <w:t xml:space="preserve"> and discuss the findings?</w:t>
+      </w:r>
+      <w:r>
+        <w:rPr>
+          <w:rFonts w:ascii="Times New Roman" w:hAnsi="Times New Roman" w:cs="Times New Roman"/>
+          <w:sz w:val="24"/>
+          <w:szCs w:val="24"/>
+        </w:rPr>
+        <w:br/>
+        <w:t>-</w:t>
+      </w:r>
+      <w:r>
+        <w:rPr>
+          <w:rFonts w:ascii="Times New Roman" w:hAnsi="Times New Roman" w:cs="Times New Roman"/>
+          <w:sz w:val="24"/>
+          <w:szCs w:val="24"/>
+        </w:rPr>
+        <w:t xml:space="preserve"> </w:t>
+      </w:r>
+      <w:r>
+        <w:rPr>
+          <w:rFonts w:ascii="Times New Roman" w:hAnsi="Times New Roman" w:cs="Times New Roman"/>
+          <w:sz w:val="24"/>
+          <w:szCs w:val="24"/>
+        </w:rPr>
+        <w:t>This was thoroughly des</w:t>
+      </w:r>
+      <w:r>
+        <w:rPr>
+          <w:rFonts w:ascii="Times New Roman" w:hAnsi="Times New Roman" w:cs="Times New Roman"/>
+          <w:sz w:val="24"/>
+          <w:szCs w:val="24"/>
+        </w:rPr>
+        <w:t>cribed and answered = 10 points</w:t>
+      </w:r>
+      <w:r>
+        <w:rPr>
+          <w:rFonts w:ascii="Times New Roman" w:hAnsi="Times New Roman" w:cs="Times New Roman"/>
+          <w:sz w:val="24"/>
+          <w:szCs w:val="24"/>
+        </w:rPr>
+        <w:br/>
+        <w:t>-</w:t>
+      </w:r>
+      <w:r>
+        <w:rPr>
+          <w:rFonts w:ascii="Times New Roman" w:hAnsi="Times New Roman" w:cs="Times New Roman"/>
+          <w:sz w:val="24"/>
+          <w:szCs w:val="24"/>
+        </w:rPr>
+        <w:t xml:space="preserve"> </w:t>
+      </w:r>
+      <w:r>
+        <w:rPr>
+          <w:rFonts w:ascii="Times New Roman" w:hAnsi="Times New Roman" w:cs="Times New Roman"/>
+          <w:sz w:val="24"/>
+          <w:szCs w:val="24"/>
+        </w:rPr>
+        <w:t>Addressed most of the question, but could have been more detailed an</w:t>
+      </w:r>
+      <w:r>
+        <w:rPr>
+          <w:rFonts w:ascii="Times New Roman" w:hAnsi="Times New Roman" w:cs="Times New Roman"/>
+          <w:sz w:val="24"/>
+          <w:szCs w:val="24"/>
+        </w:rPr>
+        <w:t>d elaborated further = 7 points</w:t>
+      </w:r>
+      <w:r>
+        <w:rPr>
+          <w:rFonts w:ascii="Times New Roman" w:hAnsi="Times New Roman" w:cs="Times New Roman"/>
+          <w:sz w:val="24"/>
+          <w:szCs w:val="24"/>
+        </w:rPr>
+        <w:br/>
+        <w:t>-</w:t>
+      </w:r>
+      <w:r>
+        <w:rPr>
+          <w:rFonts w:ascii="Times New Roman" w:hAnsi="Times New Roman" w:cs="Times New Roman"/>
+          <w:sz w:val="24"/>
+          <w:szCs w:val="24"/>
+        </w:rPr>
+        <w:t xml:space="preserve"> </w:t>
+      </w:r>
+      <w:r>
+        <w:rPr>
+          <w:rFonts w:ascii="Times New Roman" w:hAnsi="Times New Roman" w:cs="Times New Roman"/>
+          <w:sz w:val="24"/>
+          <w:szCs w:val="24"/>
+        </w:rPr>
+        <w:t>The answer was very brief and in need of much further explanation</w:t>
+      </w:r>
+      <w:r>
+        <w:rPr>
+          <w:rFonts w:ascii="Times New Roman" w:hAnsi="Times New Roman" w:cs="Times New Roman"/>
+          <w:sz w:val="24"/>
+          <w:szCs w:val="24"/>
+        </w:rPr>
+        <w:t xml:space="preserve"> = 4 points</w:t>
+      </w:r>
+      <w:r>
+        <w:rPr>
+          <w:rFonts w:ascii="Times New Roman" w:hAnsi="Times New Roman" w:cs="Times New Roman"/>
+          <w:sz w:val="24"/>
+          <w:szCs w:val="24"/>
+        </w:rPr>
+        <w:br/>
+        <w:t>-</w:t>
+      </w:r>
+      <w:r>
+        <w:rPr>
+          <w:rFonts w:ascii="Times New Roman" w:hAnsi="Times New Roman" w:cs="Times New Roman"/>
+          <w:sz w:val="24"/>
+          <w:szCs w:val="24"/>
+        </w:rPr>
+        <w:t xml:space="preserve"> </w:t>
+      </w:r>
+      <w:r>
+        <w:rPr>
+          <w:rFonts w:ascii="Times New Roman" w:hAnsi="Times New Roman" w:cs="Times New Roman"/>
+          <w:sz w:val="24"/>
+          <w:szCs w:val="24"/>
+        </w:rPr>
+        <w:t>Did not address this pa</w:t>
+      </w:r>
+      <w:r>
+        <w:rPr>
+          <w:rFonts w:ascii="Times New Roman" w:hAnsi="Times New Roman" w:cs="Times New Roman"/>
+          <w:sz w:val="24"/>
+          <w:szCs w:val="24"/>
+        </w:rPr>
+        <w:t>rt of the assignment = 0 points</w:t>
+      </w:r>
+      <w:r>
+        <w:rPr>
+          <w:rFonts w:ascii="Times New Roman" w:hAnsi="Times New Roman" w:cs="Times New Roman"/>
+          <w:sz w:val="24"/>
+          <w:szCs w:val="24"/>
+        </w:rPr>
+        <w:br/>
+        <w:t>Use the feedback box to provide your peer with the reason you did or did not giv</w:t>
+      </w:r>
+      <w:r>
+        <w:rPr>
+          <w:rFonts w:ascii="Times New Roman" w:hAnsi="Times New Roman" w:cs="Times New Roman"/>
+          <w:sz w:val="24"/>
+          <w:szCs w:val="24"/>
+        </w:rPr>
+        <w:t>e full credit for this element.</w:t>
+      </w:r>
+      <w:r>
+        <w:rPr>
+          <w:rFonts w:ascii="Times New Roman" w:hAnsi="Times New Roman" w:cs="Times New Roman"/>
+          <w:sz w:val="24"/>
+          <w:szCs w:val="24"/>
+        </w:rPr>
+        <w:br/>
+        <w:t>Weight: 1.00</w:t>
+      </w:r>
+      <w:r>
+        <w:rPr>
+          <w:rFonts w:ascii="Times New Roman" w:hAnsi="Times New Roman" w:cs="Times New Roman"/>
+          <w:sz w:val="24"/>
+          <w:szCs w:val="24"/>
+        </w:rPr>
+        <w:br/>
+        <w:t>Grade (max 10 points):</w:t>
+      </w:r>
+      <w:r>
+        <w:rPr>
+          <w:rFonts w:ascii="Times New Roman" w:hAnsi="Times New Roman" w:cs="Times New Roman"/>
+          <w:sz w:val="24"/>
+          <w:szCs w:val="24"/>
+        </w:rPr>
+        <w:t xml:space="preserve"> </w:t>
+      </w:r>
+      <w:r>
+        <w:rPr>
+          <w:rFonts w:ascii="Times New Roman" w:hAnsi="Times New Roman" w:cs="Times New Roman"/>
+          <w:color w:val="FF0000"/>
+          <w:sz w:val="24"/>
+          <w:szCs w:val="24"/>
+        </w:rPr>
+        <w:t>0 points</w:t>
+      </w:r>
+      <w:r>
+        <w:rPr>
+          <w:rFonts w:ascii="Times New Roman" w:hAnsi="Times New Roman" w:cs="Times New Roman"/>
+          <w:sz w:val="24"/>
+          <w:szCs w:val="24"/>
+        </w:rPr>
+        <w:br/>
+        <w:t>Feedback:</w:t>
+      </w:r>
+      <w:r>
+        <w:rPr>
+          <w:rFonts w:ascii="Times New Roman" w:hAnsi="Times New Roman" w:cs="Times New Roman"/>
+          <w:sz w:val="24"/>
+          <w:szCs w:val="24"/>
+        </w:rPr>
+        <w:t xml:space="preserve"> </w:t>
+      </w:r>
+      <w:r>
+        <w:rPr>
+          <w:rFonts w:ascii="Times New Roman" w:hAnsi="Times New Roman" w:cs="Times New Roman"/>
+          <w:color w:val="FF0000"/>
+          <w:sz w:val="24"/>
+          <w:szCs w:val="24"/>
+        </w:rPr>
+        <w:t xml:space="preserve">The student </w:t>
+      </w:r>
+      <w:r>
+        <w:rPr>
+          <w:rFonts w:ascii="Times New Roman" w:hAnsi="Times New Roman" w:cs="Times New Roman"/>
+          <w:color w:val="FF0000"/>
+          <w:sz w:val="24"/>
+          <w:szCs w:val="24"/>
+        </w:rPr>
+        <w:t>did not mention surrounding or other communities in the submission.</w:t>
+      </w:r>
+      <w:r>
+        <w:rPr>
+          <w:rFonts w:ascii="Times New Roman" w:hAnsi="Times New Roman" w:cs="Times New Roman"/>
+          <w:sz w:val="24"/>
+          <w:szCs w:val="24"/>
+        </w:rPr>
+        <w:br/>
+      </w:r>
+      <w:r>
+        <w:rPr>
+          <w:rFonts w:ascii="Times New Roman" w:hAnsi="Times New Roman" w:cs="Times New Roman"/>
+          <w:sz w:val="24"/>
+          <w:szCs w:val="24"/>
+        </w:rPr>
+        <w:lastRenderedPageBreak/>
+        <w:br/>
+      </w:r>
+      <w:r>
+        <w:rPr>
+          <w:rFonts w:ascii="Times New Roman" w:hAnsi="Times New Roman" w:cs="Times New Roman"/>
+          <w:b/>
+          <w:bCs/>
+          <w:sz w:val="24"/>
+          <w:szCs w:val="24"/>
+        </w:rPr>
+        <w:t>Element 3:</w:t>
+      </w:r>
+      <w:r>
+        <w:rPr>
+          <w:rFonts w:ascii="Times New Roman" w:hAnsi="Times New Roman" w:cs="Times New Roman"/>
+          <w:sz w:val="24"/>
+          <w:szCs w:val="24"/>
+        </w:rPr>
+        <w:t> Did the student list at least two skills or interests that could be applied to helping improve water quality in his/her community?</w:t>
+      </w:r>
+      <w:r>
+        <w:rPr>
+          <w:rFonts w:ascii="Times New Roman" w:hAnsi="Times New Roman" w:cs="Times New Roman"/>
+          <w:sz w:val="24"/>
+          <w:szCs w:val="24"/>
+        </w:rPr>
+        <w:br/>
+        <w:t>-</w:t>
+      </w:r>
+      <w:r>
+        <w:rPr>
+          <w:rFonts w:ascii="Times New Roman" w:hAnsi="Times New Roman" w:cs="Times New Roman"/>
+          <w:sz w:val="24"/>
+          <w:szCs w:val="24"/>
+        </w:rPr>
+        <w:t xml:space="preserve"> </w:t>
+      </w:r>
+      <w:r>
+        <w:rPr>
+          <w:rFonts w:ascii="Times New Roman" w:hAnsi="Times New Roman" w:cs="Times New Roman"/>
+          <w:sz w:val="24"/>
+          <w:szCs w:val="24"/>
+        </w:rPr>
+        <w:t>This was thoroughly des</w:t>
+      </w:r>
+      <w:r>
+        <w:rPr>
+          <w:rFonts w:ascii="Times New Roman" w:hAnsi="Times New Roman" w:cs="Times New Roman"/>
+          <w:sz w:val="24"/>
+          <w:szCs w:val="24"/>
+        </w:rPr>
+        <w:t>cribed and answered = 10 points</w:t>
+      </w:r>
+      <w:r>
+        <w:rPr>
+          <w:rFonts w:ascii="Times New Roman" w:hAnsi="Times New Roman" w:cs="Times New Roman"/>
+          <w:sz w:val="24"/>
+          <w:szCs w:val="24"/>
+        </w:rPr>
+        <w:br/>
+        <w:t>-</w:t>
+      </w:r>
+      <w:r>
+        <w:rPr>
+          <w:rFonts w:ascii="Times New Roman" w:hAnsi="Times New Roman" w:cs="Times New Roman"/>
+          <w:sz w:val="24"/>
+          <w:szCs w:val="24"/>
+        </w:rPr>
+        <w:t xml:space="preserve"> </w:t>
+      </w:r>
+      <w:r>
+        <w:rPr>
+          <w:rFonts w:ascii="Times New Roman" w:hAnsi="Times New Roman" w:cs="Times New Roman"/>
+          <w:sz w:val="24"/>
+          <w:szCs w:val="24"/>
+        </w:rPr>
+        <w:t>Addressed most of the question, but could have been more detailed and effective</w:t>
+      </w:r>
+      <w:r>
+        <w:rPr>
+          <w:rFonts w:ascii="Times New Roman" w:hAnsi="Times New Roman" w:cs="Times New Roman"/>
+          <w:sz w:val="24"/>
+          <w:szCs w:val="24"/>
+        </w:rPr>
+        <w:t xml:space="preserve"> = 7 points</w:t>
+      </w:r>
+      <w:r>
+        <w:rPr>
+          <w:rFonts w:ascii="Times New Roman" w:hAnsi="Times New Roman" w:cs="Times New Roman"/>
+          <w:sz w:val="24"/>
+          <w:szCs w:val="24"/>
+        </w:rPr>
+        <w:br/>
+        <w:t>-</w:t>
+      </w:r>
+      <w:r>
+        <w:rPr>
+          <w:rFonts w:ascii="Times New Roman" w:hAnsi="Times New Roman" w:cs="Times New Roman"/>
+          <w:sz w:val="24"/>
+          <w:szCs w:val="24"/>
+        </w:rPr>
+        <w:t xml:space="preserve"> </w:t>
+      </w:r>
+      <w:r>
+        <w:rPr>
+          <w:rFonts w:ascii="Times New Roman" w:hAnsi="Times New Roman" w:cs="Times New Roman"/>
+          <w:sz w:val="24"/>
+          <w:szCs w:val="24"/>
+        </w:rPr>
+        <w:t xml:space="preserve">The student thoroughly described and answered for at least one skill </w:t>
+      </w:r>
+      <w:r>
+        <w:rPr>
+          <w:rFonts w:ascii="Times New Roman" w:hAnsi="Times New Roman" w:cs="Times New Roman"/>
+          <w:sz w:val="24"/>
+          <w:szCs w:val="24"/>
+        </w:rPr>
+        <w:t>= 4 points</w:t>
+      </w:r>
+      <w:r>
+        <w:rPr>
+          <w:rFonts w:ascii="Times New Roman" w:hAnsi="Times New Roman" w:cs="Times New Roman"/>
+          <w:sz w:val="24"/>
+          <w:szCs w:val="24"/>
+        </w:rPr>
+        <w:br/>
+        <w:t>-</w:t>
+      </w:r>
+      <w:r>
+        <w:rPr>
+          <w:rFonts w:ascii="Times New Roman" w:hAnsi="Times New Roman" w:cs="Times New Roman"/>
+          <w:sz w:val="24"/>
+          <w:szCs w:val="24"/>
+        </w:rPr>
+        <w:t xml:space="preserve"> </w:t>
+      </w:r>
+      <w:r>
+        <w:rPr>
+          <w:rFonts w:ascii="Times New Roman" w:hAnsi="Times New Roman" w:cs="Times New Roman"/>
+          <w:sz w:val="24"/>
+          <w:szCs w:val="24"/>
+        </w:rPr>
+        <w:t xml:space="preserve">Did not address this part of the </w:t>
+      </w:r>
+      <w:r>
+        <w:rPr>
+          <w:rFonts w:ascii="Times New Roman" w:hAnsi="Times New Roman" w:cs="Times New Roman"/>
+          <w:sz w:val="24"/>
+          <w:szCs w:val="24"/>
+        </w:rPr>
+        <w:t>assignment = 0 points</w:t>
+      </w:r>
+      <w:r>
+        <w:rPr>
+          <w:rFonts w:ascii="Times New Roman" w:hAnsi="Times New Roman" w:cs="Times New Roman"/>
+          <w:sz w:val="24"/>
+          <w:szCs w:val="24"/>
+        </w:rPr>
+        <w:br/>
+        <w:t>Use the feedback box to provide your peer with the reason you did or did not giv</w:t>
+      </w:r>
+      <w:r>
+        <w:rPr>
+          <w:rFonts w:ascii="Times New Roman" w:hAnsi="Times New Roman" w:cs="Times New Roman"/>
+          <w:sz w:val="24"/>
+          <w:szCs w:val="24"/>
+        </w:rPr>
+        <w:t>e full credit for this element.</w:t>
+      </w:r>
+      <w:r>
+        <w:rPr>
+          <w:rFonts w:ascii="Times New Roman" w:hAnsi="Times New Roman" w:cs="Times New Roman"/>
+          <w:b/>
+          <w:bCs/>
+          <w:noProof/>
+          <w:sz w:val="24"/>
+          <w:szCs w:val="24"/>
+          <w:lang w:eastAsia="en-ZA"/>
+        </w:rPr>
+        <w:t xml:space="preserve"> </w:t>
+      </w:r>
+      <w:r>
+        <w:rPr>
+          <w:rFonts w:ascii="Times New Roman" w:hAnsi="Times New Roman" w:cs="Times New Roman"/>
+          <w:sz w:val="24"/>
+          <w:szCs w:val="24"/>
+        </w:rPr>
+        <w:br/>
+        <w:t>Weight: 1.00</w:t>
+      </w:r>
+      <w:r>
+        <w:rPr>
+          <w:rFonts w:ascii="Times New Roman" w:hAnsi="Times New Roman" w:cs="Times New Roman"/>
+          <w:sz w:val="24"/>
+          <w:szCs w:val="24"/>
+        </w:rPr>
+        <w:br/>
+        <w:t>Grade (max 10 points):</w:t>
+      </w:r>
+      <w:r>
+        <w:rPr>
+          <w:rFonts w:ascii="Times New Roman" w:hAnsi="Times New Roman" w:cs="Times New Roman"/>
+          <w:sz w:val="24"/>
+          <w:szCs w:val="24"/>
+        </w:rPr>
+        <w:t xml:space="preserve"> </w:t>
+      </w:r>
+      <w:r>
+        <w:rPr>
+          <w:rFonts w:ascii="Times New Roman" w:hAnsi="Times New Roman" w:cs="Times New Roman"/>
+          <w:color w:val="FF0000"/>
+          <w:sz w:val="24"/>
+          <w:szCs w:val="24"/>
+        </w:rPr>
+        <w:t>10 points</w:t>
+      </w:r>
+      <w:r>
+        <w:rPr>
+          <w:rFonts w:ascii="Times New Roman" w:hAnsi="Times New Roman" w:cs="Times New Roman"/>
+          <w:sz w:val="24"/>
+          <w:szCs w:val="24"/>
+        </w:rPr>
+        <w:br/>
+        <w:t>Feedba</w:t>
+      </w:r>
+      <w:r>
+        <w:rPr>
+          <w:rFonts w:ascii="Times New Roman" w:hAnsi="Times New Roman" w:cs="Times New Roman"/>
+          <w:sz w:val="24"/>
+          <w:szCs w:val="24"/>
+        </w:rPr>
+        <w:t>ck:</w:t>
+      </w:r>
+      <w:r>
+        <w:rPr>
+          <w:rFonts w:ascii="Times New Roman" w:hAnsi="Times New Roman" w:cs="Times New Roman"/>
+          <w:sz w:val="24"/>
+          <w:szCs w:val="24"/>
+        </w:rPr>
+        <w:t xml:space="preserve"> </w:t>
+      </w:r>
+      <w:r>
+        <w:rPr>
+          <w:rFonts w:ascii="Times New Roman" w:hAnsi="Times New Roman" w:cs="Times New Roman"/>
+          <w:color w:val="FF0000"/>
+          <w:sz w:val="24"/>
+          <w:szCs w:val="24"/>
+        </w:rPr>
+        <w:t>The student addresses at least two skills or interests that could be applied to helping improve the water quality in his/her community. I found the deep-rooted plants idea particularly compelling.</w:t>
+      </w:r>
+    </w:p>
+    <w:p>
+      <w:pPr>
+        <w:spacing w:line="480" w:lineRule="auto"/>
+        <w:rPr>
+          <w:rFonts w:ascii="Times New Roman" w:hAnsi="Times New Roman" w:cs="Times New Roman"/>
+          <w:sz w:val="24"/>
+          <w:szCs w:val="24"/>
+        </w:rPr>
+      </w:pPr>
+      <w:r>
+        <w:rPr>
+          <w:rFonts w:ascii="Times New Roman" w:hAnsi="Times New Roman" w:cs="Times New Roman"/>
+          <w:b/>
+          <w:bCs/>
+          <w:noProof/>
+          <w:sz w:val="24"/>
+          <w:szCs w:val="24"/>
+          <w:lang w:eastAsia="en-ZA"/>
+        </w:rPr>
+        <mc:AlternateContent>
+          <mc:Choice Requires="wps">
+            <w:drawing>
+              <wp:anchor distT="0" distB="0" distL="114300" distR="114300" simplePos="0" relativeHeight="251663360" behindDoc="0" locked="0" layoutInCell="1" allowOverlap="1" wp14:anchorId="1A054DB9" wp14:editId="588375A4">
+                <wp:simplePos x="0" y="0"/>
+                <wp:positionH relativeFrom="column">
+                  <wp:posOffset>-381000</wp:posOffset>
+                </wp:positionH>
+                <wp:positionV relativeFrom="paragraph">
+                  <wp:posOffset>-4119080</wp:posOffset>
+                </wp:positionV>
+                <wp:extent cx="4826000" cy="476885"/>
+                <wp:effectExtent l="0" t="0" r="12700" b="18415"/>
+                <wp:wrapNone/>
+                <wp:docPr id="3" name="Oval 3"/>
+                <wp:cNvGraphicFramePr/>
+                <a:graphic xmlns:a="http://schemas.openxmlformats.org/drawingml/2006/main">
+                  <a:graphicData uri="http://schemas.microsoft.com/office/word/2010/wordprocessingShape">
+                    <wps:wsp>
+                      <wps:cNvSpPr/>
+                      <wps:spPr>
+                        <a:xfrm>
+                          <a:off x="0" y="0"/>
+                          <a:ext cx="4826000" cy="476885"/>
+                        </a:xfrm>
+                        <a:prstGeom prst="ellipse">
+                          <a:avLst/>
+                        </a:prstGeom>
+                        <a:noFill/>
+                        <a:ln>
+                          <a:solidFill>
+                            <a:srgbClr val="FF0000"/>
+                          </a:solidFill>
+                        </a:ln>
+                      </wps:spPr>
+                      <wps:style>
+                        <a:lnRef idx="2">
+                          <a:schemeClr val="accent1">
+                            <a:shade val="50000"/>
+                          </a:schemeClr>
+                        </a:lnRef>
+                        <a:fillRef idx="1">
+                          <a:schemeClr val="accent1"/>
+                        </a:fillRef>
+                        <a:effectRef idx="0">
+                          <a:schemeClr val="accent1"/>
+                        </a:effectRef>
+                        <a:fontRef idx="minor">
+                          <a:schemeClr val="lt1"/>
+                        </a:fontRef>
+                      </wps:style>
+                      <wps:bodyPr rot="0" spcFirstLastPara="0" vertOverflow="overflow" horzOverflow="overflow" vert="horz" wrap="square" lIns="91440" tIns="45720" rIns="91440" bIns="45720" numCol="1" spcCol="0" rtlCol="0" fromWordArt="0" anchor="ctr" anchorCtr="0" forceAA="0" compatLnSpc="1">
+                        <a:prstTxWarp prst="textNoShape">
+                          <a:avLst/>
+                        </a:prstTxWarp>
+                        <a:noAutofit/>
+                      </wps:bodyPr>
+                    </wps:wsp>
+                  </a:graphicData>
+                </a:graphic>
+                <wp14:sizeRelH relativeFrom="margin">
+                  <wp14:pctWidth>0</wp14:pctWidth>
+                </wp14:sizeRelH>
+                <wp14:sizeRelV relativeFrom="margin">
+                  <wp14:pctHeight>0</wp14:pctHeight>
+                </wp14:sizeRelV>
+              </wp:anchor>
+            </w:drawing>
+          </mc:Choice>
+          <mc:Fallback>
+            <w:pict>
+              <v:oval id="Oval 3" o:spid="_x0000_s1026" style="position:absolute;margin-left:-30pt;margin-top:-324.35pt;width:380pt;height:37.55pt;z-index:251663360;visibility:visible;mso-wrap-style:square;mso-width-percent:0;mso-height-percent:0;mso-wrap-distance-left:9pt;mso-wrap-distance-top:0;mso-wrap-distance-right:9pt;mso-wrap-distance-bottom:0;mso-position-horizontal:absolute;mso-position-horizontal-relative:text;mso-position-vertical:absolute;mso-position-vertical-relative:text;mso-width-percent:0;mso-height-percent:0;mso-width-relative:margin;mso-height-relative:margin;v-text-anchor:middle" o:gfxdata="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" filled="f" strokecolor="red" strokeweight="2pt"/>
+            </w:pict>
+          </mc:Fallback>
+        </mc:AlternateContent>
+      </w:r>
+      <w:r>
+        <w:rPr>
+          <w:rFonts w:ascii="Times New Roman" w:hAnsi="Times New Roman" w:cs="Times New Roman"/>
+          <w:b/>
+          <w:bCs/>
+          <w:sz w:val="24"/>
+          <w:szCs w:val="24"/>
+        </w:rPr>
+        <w:t>Element 4:</w:t>
+      </w:r>
+      <w:r>
+        <w:rPr>
+          <w:rFonts w:ascii="Times New Roman" w:hAnsi="Times New Roman" w:cs="Times New Roman"/>
+          <w:sz w:val="24"/>
+          <w:szCs w:val="24"/>
+        </w:rPr>
+        <w:t> Did the paper meet the length requirements of at least 700 words and include a word-count</w:t>
+      </w:r>
+      <w:r>
+        <w:rPr>
+          <w:rFonts w:ascii="Times New Roman" w:hAnsi="Times New Roman" w:cs="Times New Roman"/>
+          <w:sz w:val="24"/>
+          <w:szCs w:val="24"/>
+        </w:rPr>
+        <w:t>?</w:t>
+      </w:r>
+      <w:r>
+        <w:rPr>
+          <w:rFonts w:ascii="Times New Roman" w:hAnsi="Times New Roman" w:cs="Times New Roman"/>
+          <w:sz w:val="24"/>
+          <w:szCs w:val="24"/>
+        </w:rPr>
+        <w:br/>
+        <w:t>-</w:t>
+      </w:r>
+      <w:r>
+        <w:rPr>
+          <w:rFonts w:ascii="Times New Roman" w:hAnsi="Times New Roman" w:cs="Times New Roman"/>
+          <w:sz w:val="24"/>
+          <w:szCs w:val="24"/>
+        </w:rPr>
+        <w:t xml:space="preserve"> </w:t>
+      </w:r>
+      <w:r>
+        <w:rPr>
+          <w:rFonts w:ascii="Times New Roman" w:hAnsi="Times New Roman" w:cs="Times New Roman"/>
+          <w:sz w:val="24"/>
+          <w:szCs w:val="24"/>
+        </w:rPr>
+        <w:t>The assignment was at least 700 words in length and included a word-count</w:t>
+      </w:r>
+      <w:r>
+        <w:rPr>
+          <w:rFonts w:ascii="Times New Roman" w:hAnsi="Times New Roman" w:cs="Times New Roman"/>
+          <w:sz w:val="24"/>
+          <w:szCs w:val="24"/>
+        </w:rPr>
+        <w:t xml:space="preserve"> </w:t>
+      </w:r>
+      <w:r>
+        <w:rPr>
+          <w:rFonts w:ascii="Times New Roman" w:hAnsi="Times New Roman" w:cs="Times New Roman"/>
+          <w:sz w:val="24"/>
+          <w:szCs w:val="24"/>
+        </w:rPr>
+        <w:t>= 10 points</w:t>
+      </w:r>
+    </w:p>
+    <w:p>
+      <w:pPr>
+        <w:spacing w:line="480" w:lineRule="auto"/>
+        <w:rPr>
+          <w:rFonts w:ascii="Times New Roman" w:hAnsi="Times New Roman" w:cs="Times New Roman"/>
+          <w:sz w:val="24"/>
+          <w:szCs w:val="24"/>
+        </w:rPr>
+      </w:pPr>
+      <w:r>
+        <w:rPr>
+          <w:rFonts w:ascii="Times New Roman" w:hAnsi="Times New Roman" w:cs="Times New Roman"/>
+          <w:b/>
+          <w:bCs/>
+          <w:noProof/>
+          <w:sz w:val="24"/>
+          <w:szCs w:val="24"/>
+          <w:lang w:eastAsia="en-ZA"/>
+        </w:rPr>
+        <mc:AlternateContent>
+          <mc:Choice Requires="wps">
+            <w:drawing>
+              <wp:anchor distT="0" distB="0" distL="114300" distR="114300" simplePos="0" relativeHeight="251665408" behindDoc="0" locked="0" layoutInCell="1" allowOverlap="1" wp14:anchorId="464500B3" wp14:editId="6038B0FC">
+                <wp:simplePos x="0" y="0"/>
+                <wp:positionH relativeFrom="column">
+                  <wp:posOffset>-659959</wp:posOffset>
+                </wp:positionH>
+                <wp:positionV relativeFrom="paragraph">
+                  <wp:posOffset>928066</wp:posOffset>
+                </wp:positionV>
+                <wp:extent cx="6702949" cy="954157"/>
+                <wp:effectExtent l="0" t="0" r="22225" b="17780"/>
+                <wp:wrapNone/>
+                <wp:docPr id="4" name="Oval 4"/>
+                <wp:cNvGraphicFramePr/>
+                <a:graphic xmlns:a="http://schemas.openxmlformats.org/drawingml/2006/main">
+                  <a:graphicData uri="http://schemas.microsoft.com/office/word/2010/wordprocessingShape">
+                    <wps:wsp>
+                      <wps:cNvSpPr/>
+                      <wps:spPr>
+                        <a:xfrm>
+                          <a:off x="0" y="0"/>
+                          <a:ext cx="6702949" cy="954157"/>
+                        </a:xfrm>
+                        <a:prstGeom prst="ellipse">
+                          <a:avLst/>
+                        </a:prstGeom>
+                        <a:noFill/>
+                        <a:ln>
+                          <a:solidFill>
+                            <a:srgbClr val="FF0000"/>
+                          </a:solidFill>
+                        </a:ln>
+                      </wps:spPr>
+                      <wps:style>
+                        <a:lnRef idx="2">
+                          <a:schemeClr val="accent1">
+                            <a:shade val="50000"/>
+                          </a:schemeClr>
+                        </a:lnRef>
+                        <a:fillRef idx="1">
+                          <a:schemeClr val="accent1"/>
+                        </a:fillRef>
+                        <a:effectRef idx="0">
+                          <a:schemeClr val="accent1"/>
+                        </a:effectRef>
+                        <a:fontRef idx="minor">
+                          <a:schemeClr val="lt1"/>
+                        </a:fontRef>
+                      </wps:style>
+                      <wps:bodyPr rot="0" spcFirstLastPara="0" vertOverflow="overflow" horzOverflow="overflow" vert="horz" wrap="square" lIns="91440" tIns="45720" rIns="91440" bIns="45720" numCol="1" spcCol="0" rtlCol="0" fromWordArt="0" anchor="ctr" anchorCtr="0" forceAA="0" compatLnSpc="1">
+                        <a:prstTxWarp prst="textNoShape">
+                          <a:avLst/>
+                        </a:prstTxWarp>
+                        <a:noAutofit/>
+                      </wps:bodyPr>
+                    </wps:wsp>
+                  </a:graphicData>
+                </a:graphic>
+                <wp14:sizeRelH relativeFrom="margin">
+                  <wp14:pctWidth>0</wp14:pctWidth>
+                </wp14:sizeRelH>
+                <wp14:sizeRelV relativeFrom="margin">
+                  <wp14:pctHeight>0</wp14:pctHeight>
+                </wp14:sizeRelV>
+              </wp:anchor>
+            </w:drawing>
+          </mc:Choice>
+          <mc:Fallback>
+            <w:pict>
+              <v:oval id="Oval 4" o:spid="_x0000_s1026" style="position:absolute;margin-left:-51.95pt;margin-top:73.1pt;width:527.8pt;height:75.15pt;z-index:251665408;visibility:visible;mso-wrap-style:square;mso-width-percent:0;mso-height-percent:0;mso-wrap-distance-left:9pt;mso-wrap-distance-top:0;mso-wrap-distance-right:9pt;mso-wrap-distance-bottom:0;mso-position-horizontal:absolute;mso-position-horizontal-relative:text;mso-position-vertical:absolute;mso-position-vertical-relative:text;mso-width-percent:0;mso-height-percent:0;mso-width-relative:margin;mso-height-relative:margin;v-text-anchor:middle" o:gfxdata="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" filled="f" strokecolor="red" strokeweight="2pt"/>
+            </w:pict>
+          </mc:Fallback>
+        </mc:AlternateContent>
+      </w:r>
+      <w:r>
+        <w:rPr>
+          <w:rFonts w:ascii="Times New Roman" w:hAnsi="Times New Roman" w:cs="Times New Roman"/>
+          <w:sz w:val="24"/>
+          <w:szCs w:val="24"/>
+        </w:rPr>
+        <w:t>-</w:t>
+      </w:r>
+      <w:r>
+        <w:rPr>
+          <w:rFonts w:ascii="Times New Roman" w:hAnsi="Times New Roman" w:cs="Times New Roman"/>
+          <w:sz w:val="24"/>
+          <w:szCs w:val="24"/>
+        </w:rPr>
+        <w:t xml:space="preserve"> </w:t>
+      </w:r>
+      <w:r>
+        <w:rPr>
+          <w:rFonts w:ascii="Times New Roman" w:hAnsi="Times New Roman" w:cs="Times New Roman"/>
+          <w:sz w:val="24"/>
+          <w:szCs w:val="24"/>
+        </w:rPr>
+        <w:t>The assignment was at least 700 words in length but did not include a word-count</w:t>
+      </w:r>
+      <w:r>
+        <w:rPr>
+          <w:rFonts w:ascii="Times New Roman" w:hAnsi="Times New Roman" w:cs="Times New Roman"/>
+          <w:sz w:val="24"/>
+          <w:szCs w:val="24"/>
+        </w:rPr>
+        <w:t xml:space="preserve"> </w:t>
+      </w:r>
+      <w:r>
+        <w:rPr>
+          <w:rFonts w:ascii="Times New Roman" w:hAnsi="Times New Roman" w:cs="Times New Roman"/>
+          <w:sz w:val="24"/>
+          <w:szCs w:val="24"/>
+        </w:rPr>
+        <w:t>= 8 points</w:t>
+      </w:r>
+      <w:r>
+        <w:rPr>
+          <w:rFonts w:ascii="Times New Roman" w:hAnsi="Times New Roman" w:cs="Times New Roman"/>
+          <w:sz w:val="24"/>
+          <w:szCs w:val="24"/>
+        </w:rPr>
+        <w:t xml:space="preserve"> </w:t>
+      </w:r>
+      <w:r>
+        <w:rPr>
+          <w:rFonts w:ascii="Times New Roman" w:hAnsi="Times New Roman" w:cs="Times New Roman"/>
+          <w:sz w:val="24"/>
+          <w:szCs w:val="24"/>
+        </w:rPr>
+        <w:br/>
+        <w:t>-</w:t>
+      </w:r>
+      <w:r>
+        <w:rPr>
+          <w:rFonts w:ascii="Times New Roman" w:hAnsi="Times New Roman" w:cs="Times New Roman"/>
+          <w:sz w:val="24"/>
+          <w:szCs w:val="24"/>
+        </w:rPr>
+        <w:t xml:space="preserve"> </w:t>
+      </w:r>
+      <w:r>
+        <w:rPr>
+          <w:rFonts w:ascii="Times New Roman" w:hAnsi="Times New Roman" w:cs="Times New Roman"/>
+          <w:sz w:val="24"/>
+          <w:szCs w:val="24"/>
+        </w:rPr>
+        <w:t>The assignment was less than 700 words in length, but more than 500 words in length and included a word-count</w:t>
+      </w:r>
+      <w:r>
+        <w:rPr>
+          <w:rFonts w:ascii="Times New Roman" w:hAnsi="Times New Roman" w:cs="Times New Roman"/>
+          <w:sz w:val="24"/>
+          <w:szCs w:val="24"/>
+        </w:rPr>
+        <w:t xml:space="preserve"> </w:t>
+      </w:r>
+      <w:r>
+        <w:rPr>
+          <w:rFonts w:ascii="Times New Roman" w:hAnsi="Times New Roman" w:cs="Times New Roman"/>
+          <w:sz w:val="24"/>
+          <w:szCs w:val="24"/>
+        </w:rPr>
+        <w:t>= 7 points</w:t>
+      </w:r>
+    </w:p>
+    <w:p>
+      <w:pPr>
+        <w:spacing w:line="480" w:lineRule="auto"/>
+        <w:rPr>
+          <w:rFonts w:ascii="Times New Roman" w:hAnsi="Times New Roman" w:cs="Times New Roman"/>
+          <w:sz w:val="24"/>
+          <w:szCs w:val="24"/>
+        </w:rPr>
+      </w:pPr>
+      <w:r>
+        <w:rPr>
+          <w:rFonts w:ascii="Times New Roman" w:hAnsi="Times New Roman" w:cs="Times New Roman"/>
+          <w:sz w:val="24"/>
+          <w:szCs w:val="24"/>
+        </w:rPr>
+        <w:t>-</w:t>
+      </w:r>
+      <w:r>
+        <w:rPr>
+          <w:rFonts w:ascii="Times New Roman" w:hAnsi="Times New Roman" w:cs="Times New Roman"/>
+          <w:sz w:val="24"/>
+          <w:szCs w:val="24"/>
+        </w:rPr>
+        <w:t xml:space="preserve"> </w:t>
+      </w:r>
+      <w:r>
+        <w:rPr>
+          <w:rFonts w:ascii="Times New Roman" w:hAnsi="Times New Roman" w:cs="Times New Roman"/>
+          <w:sz w:val="24"/>
+          <w:szCs w:val="24"/>
+        </w:rPr>
+        <w:t>The assignment was less than 700 words in length, but more than 500 words in length and did not include a word-count = 6 points</w:t>
+      </w:r>
+      <w:r>
+        <w:rPr>
+          <w:rFonts w:ascii="Times New Roman" w:hAnsi="Times New Roman" w:cs="Times New Roman"/>
+          <w:sz w:val="24"/>
+          <w:szCs w:val="24"/>
+        </w:rPr>
+        <w:br/>
+        <w:t>- The assignment was less than 500 words in length, but more than 300 words in length and included a word-count</w:t>
+      </w:r>
+      <w:r>
+        <w:rPr>
+          <w:rFonts w:ascii="Times New Roman" w:hAnsi="Times New Roman" w:cs="Times New Roman"/>
+          <w:sz w:val="24"/>
+          <w:szCs w:val="24"/>
+        </w:rPr>
+        <w:t xml:space="preserve"> </w:t>
+      </w:r>
+      <w:r>
+        <w:rPr>
+          <w:rFonts w:ascii="Times New Roman" w:hAnsi="Times New Roman" w:cs="Times New Roman"/>
+          <w:sz w:val="24"/>
+          <w:szCs w:val="24"/>
+        </w:rPr>
+        <w:t>= 5 points</w:t>
+      </w:r>
+    </w:p>
+    <w:p>
+      <w:pPr>
+        <w:spacing w:line="480" w:lineRule="auto"/>
+        <w:rPr>
+          <w:rFonts w:ascii="Times New Roman" w:hAnsi="Times New Roman" w:cs="Times New Roman"/>
+          <w:sz w:val="24"/>
+          <w:szCs w:val="24"/>
+        </w:rPr>
+      </w:pPr>
+      <w:r>
+        <w:rPr>
+          <w:rFonts w:ascii="Times New Roman" w:hAnsi="Times New Roman" w:cs="Times New Roman"/>
+          <w:sz w:val="24"/>
+          <w:szCs w:val="24"/>
+        </w:rPr>
+        <w:lastRenderedPageBreak/>
+        <w:t>- The assignment was less than 500 words in length, but more than 300 words in length and did not include a word-count</w:t>
+      </w:r>
+      <w:r>
+        <w:rPr>
+          <w:rFonts w:ascii="Times New Roman" w:hAnsi="Times New Roman" w:cs="Times New Roman"/>
+          <w:sz w:val="24"/>
+          <w:szCs w:val="24"/>
+        </w:rPr>
+        <w:t xml:space="preserve"> </w:t>
+      </w:r>
+      <w:r>
+        <w:rPr>
+          <w:rFonts w:ascii="Times New Roman" w:hAnsi="Times New Roman" w:cs="Times New Roman"/>
+          <w:sz w:val="24"/>
+          <w:szCs w:val="24"/>
+        </w:rPr>
+        <w:t>= 4 points</w:t>
+      </w:r>
+      <w:r>
+        <w:rPr>
+          <w:rFonts w:ascii="Times New Roman" w:hAnsi="Times New Roman" w:cs="Times New Roman"/>
+          <w:sz w:val="24"/>
+          <w:szCs w:val="24"/>
+        </w:rPr>
+        <w:t xml:space="preserve"> </w:t>
+      </w:r>
+      <w:r>
+        <w:rPr>
+          <w:rFonts w:ascii="Times New Roman" w:hAnsi="Times New Roman" w:cs="Times New Roman"/>
+          <w:sz w:val="24"/>
+          <w:szCs w:val="24"/>
+        </w:rPr>
+        <w:br/>
+        <w:t>- The assignment was less than 300 words in length, but more than 200 words in length and included a word-count</w:t>
+      </w:r>
+      <w:r>
+        <w:rPr>
+          <w:rFonts w:ascii="Times New Roman" w:hAnsi="Times New Roman" w:cs="Times New Roman"/>
+          <w:sz w:val="24"/>
+          <w:szCs w:val="24"/>
+        </w:rPr>
+        <w:t xml:space="preserve"> </w:t>
+      </w:r>
+      <w:r>
+        <w:rPr>
+          <w:rFonts w:ascii="Times New Roman" w:hAnsi="Times New Roman" w:cs="Times New Roman"/>
+          <w:sz w:val="24"/>
+          <w:szCs w:val="24"/>
+        </w:rPr>
+        <w:t>= 3 points</w:t>
+      </w:r>
+    </w:p>
+    <w:p>
+      <w:pPr>
+        <w:spacing w:line="480" w:lineRule="auto"/>
+        <w:rPr>
+          <w:rFonts w:ascii="Times New Roman" w:hAnsi="Times New Roman" w:cs="Times New Roman"/>
+          <w:sz w:val="24"/>
+          <w:szCs w:val="24"/>
+        </w:rPr>
+      </w:pPr>
+      <w:r>
+        <w:rPr>
+          <w:rFonts w:ascii="Times New Roman" w:hAnsi="Times New Roman" w:cs="Times New Roman"/>
+          <w:b/>
+          <w:bCs/>
+          <w:noProof/>
+          <w:sz w:val="24"/>
+          <w:szCs w:val="24"/>
+          <w:lang w:eastAsia="en-ZA"/>
+        </w:rPr>
+        <mc:AlternateContent>
+          <mc:Choice Requires="wps">
+            <w:drawing>
+              <wp:anchor distT="0" distB="0" distL="114300" distR="114300" simplePos="0" relativeHeight="251667456" behindDoc="0" locked="0" layoutInCell="1" allowOverlap="1" wp14:anchorId="79EAAB34" wp14:editId="3AB6ED2A">
+                <wp:simplePos x="0" y="0"/>
+                <wp:positionH relativeFrom="column">
+                  <wp:posOffset>-381607</wp:posOffset>
+                </wp:positionH>
+                <wp:positionV relativeFrom="paragraph">
+                  <wp:posOffset>3821872</wp:posOffset>
+                </wp:positionV>
+                <wp:extent cx="2361537" cy="532737"/>
+                <wp:effectExtent l="0" t="0" r="20320" b="20320"/>
+                <wp:wrapNone/>
+                <wp:docPr id="5" name="Oval 5"/>
+                <wp:cNvGraphicFramePr/>
+                <a:graphic xmlns:a="http://schemas.openxmlformats.org/drawingml/2006/main">
+                  <a:graphicData uri="http://schemas.microsoft.com/office/word/2010/wordprocessingShape">
+                    <wps:wsp>
+                      <wps:cNvSpPr/>
+                      <wps:spPr>
+                        <a:xfrm>
+                          <a:off x="0" y="0"/>
+                          <a:ext cx="2361537" cy="532737"/>
+                        </a:xfrm>
+                        <a:prstGeom prst="ellipse">
+                          <a:avLst/>
+                        </a:prstGeom>
+                        <a:noFill/>
+                        <a:ln>
+                          <a:solidFill>
+                            <a:srgbClr val="FF0000"/>
+                          </a:solidFill>
+                        </a:ln>
+                      </wps:spPr>
+                      <wps:style>
+                        <a:lnRef idx="2">
+                          <a:schemeClr val="accent1">
+                            <a:shade val="50000"/>
+                          </a:schemeClr>
+                        </a:lnRef>
+                        <a:fillRef idx="1">
+                          <a:schemeClr val="accent1"/>
+                        </a:fillRef>
+                        <a:effectRef idx="0">
+                          <a:schemeClr val="accent1"/>
+                        </a:effectRef>
+                        <a:fontRef idx="minor">
+                          <a:schemeClr val="lt1"/>
+                        </a:fontRef>
+                      </wps:style>
+                      <wps:bodyPr rot="0" spcFirstLastPara="0" vertOverflow="overflow" horzOverflow="overflow" vert="horz" wrap="square" lIns="91440" tIns="45720" rIns="91440" bIns="45720" numCol="1" spcCol="0" rtlCol="0" fromWordArt="0" anchor="ctr" anchorCtr="0" forceAA="0" compatLnSpc="1">
+                        <a:prstTxWarp prst="textNoShape">
+                          <a:avLst/>
+                        </a:prstTxWarp>
+                        <a:noAutofit/>
+                      </wps:bodyPr>
+                    </wps:wsp>
+                  </a:graphicData>
+                </a:graphic>
+                <wp14:sizeRelH relativeFrom="margin">
+                  <wp14:pctWidth>0</wp14:pctWidth>
+                </wp14:sizeRelH>
+                <wp14:sizeRelV relativeFrom="margin">
+                  <wp14:pctHeight>0</wp14:pctHeight>
+                </wp14:sizeRelV>
+              </wp:anchor>
+            </w:drawing>
+          </mc:Choice>
+          <mc:Fallback>
+            <w:pict>
+              <v:oval id="Oval 5" o:spid="_x0000_s1026" style="position:absolute;margin-left:-30.05pt;margin-top:300.95pt;width:185.95pt;height:41.95pt;z-index:251667456;visibility:visible;mso-wrap-style:square;mso-width-percent:0;mso-height-percent:0;mso-wrap-distance-left:9pt;mso-wrap-distance-top:0;mso-wrap-distance-right:9pt;mso-wrap-distance-bottom:0;mso-position-horizontal:absolute;mso-position-horizontal-relative:text;mso-position-vertical:absolute;mso-position-vertical-relative:text;mso-width-percent:0;mso-height-percent:0;mso-width-relative:margin;mso-height-relative:margin;v-text-anchor:middle" o:gfxdata="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" filled="f" strokecolor="red" strokeweight="2pt"/>
+            </w:pict>
+          </mc:Fallback>
+        </mc:AlternateContent>
+      </w:r>
+      <w:r>
+        <w:rPr>
+          <w:rFonts w:ascii="Times New Roman" w:hAnsi="Times New Roman" w:cs="Times New Roman"/>
+          <w:sz w:val="24"/>
+          <w:szCs w:val="24"/>
+        </w:rPr>
+        <w:t>- The assignment was less than 300 words in length, but more than 200 words in length and did not include a word-count</w:t>
+      </w:r>
+      <w:r>
+        <w:rPr>
+          <w:rFonts w:ascii="Times New Roman" w:hAnsi="Times New Roman" w:cs="Times New Roman"/>
+          <w:sz w:val="24"/>
+          <w:szCs w:val="24"/>
+        </w:rPr>
+        <w:t xml:space="preserve"> </w:t>
+      </w:r>
+      <w:r>
+        <w:rPr>
+          <w:rFonts w:ascii="Times New Roman" w:hAnsi="Times New Roman" w:cs="Times New Roman"/>
+          <w:sz w:val="24"/>
+          <w:szCs w:val="24"/>
+        </w:rPr>
+        <w:t>= 2</w:t>
+      </w:r>
+      <w:r>
+        <w:rPr>
+          <w:rFonts w:ascii="Times New Roman" w:hAnsi="Times New Roman" w:cs="Times New Roman"/>
+          <w:sz w:val="24"/>
+          <w:szCs w:val="24"/>
+        </w:rPr>
+        <w:t xml:space="preserve"> points</w:t>
+      </w:r>
+      <w:r>
+        <w:rPr>
+          <w:rFonts w:ascii="Times New Roman" w:hAnsi="Times New Roman" w:cs="Times New Roman"/>
+          <w:sz w:val="24"/>
+          <w:szCs w:val="24"/>
+        </w:rPr>
+        <w:br/>
+        <w:t>-</w:t>
+      </w:r>
+      <w:r>
+        <w:rPr>
+          <w:rFonts w:ascii="Times New Roman" w:hAnsi="Times New Roman" w:cs="Times New Roman"/>
+          <w:sz w:val="24"/>
+          <w:szCs w:val="24"/>
+        </w:rPr>
+        <w:t xml:space="preserve"> </w:t>
+      </w:r>
+      <w:r>
+        <w:rPr>
+          <w:rFonts w:ascii="Times New Roman" w:hAnsi="Times New Roman" w:cs="Times New Roman"/>
+          <w:sz w:val="24"/>
+          <w:szCs w:val="24"/>
+        </w:rPr>
+        <w:t>The assignment was 200 or fewer words in length</w:t>
+      </w:r>
+      <w:r>
+        <w:rPr>
+          <w:rFonts w:ascii="Times New Roman" w:hAnsi="Times New Roman" w:cs="Times New Roman"/>
+          <w:sz w:val="24"/>
+          <w:szCs w:val="24"/>
+        </w:rPr>
+        <w:t xml:space="preserve"> = 0 points</w:t>
+      </w:r>
+      <w:r>
+        <w:rPr>
+          <w:rFonts w:ascii="Times New Roman" w:hAnsi="Times New Roman" w:cs="Times New Roman"/>
+          <w:sz w:val="24"/>
+          <w:szCs w:val="24"/>
+        </w:rPr>
+        <w:br/>
+        <w:t>Use the feedback box to provide your peer with the reason you did or did not giv</w:t>
+      </w:r>
+      <w:r>
+        <w:rPr>
+          <w:rFonts w:ascii="Times New Roman" w:hAnsi="Times New Roman" w:cs="Times New Roman"/>
+          <w:sz w:val="24"/>
+          <w:szCs w:val="24"/>
+        </w:rPr>
+        <w:t>e full credit for this element.</w:t>
+      </w:r>
+      <w:r>
+        <w:rPr>
+          <w:rFonts w:ascii="Times New Roman" w:hAnsi="Times New Roman" w:cs="Times New Roman"/>
+          <w:sz w:val="24"/>
+          <w:szCs w:val="24"/>
+        </w:rPr>
+        <w:br/>
+        <w:t>Weight: 1.00</w:t>
+      </w:r>
+      <w:r>
+        <w:rPr>
+          <w:rFonts w:ascii="Times New Roman" w:hAnsi="Times New Roman" w:cs="Times New Roman"/>
+          <w:sz w:val="24"/>
+          <w:szCs w:val="24"/>
+        </w:rPr>
+        <w:br/>
+        <w:t>Grade (max 10 points):</w:t>
+      </w:r>
+      <w:r>
+        <w:rPr>
+          <w:rFonts w:ascii="Times New Roman" w:hAnsi="Times New Roman" w:cs="Times New Roman"/>
+          <w:sz w:val="24"/>
+          <w:szCs w:val="24"/>
+        </w:rPr>
+        <w:t xml:space="preserve"> </w:t>
+      </w:r>
+      <w:r>
+        <w:rPr>
+          <w:rFonts w:ascii="Times New Roman" w:hAnsi="Times New Roman" w:cs="Times New Roman"/>
+          <w:color w:val="FF0000"/>
+          <w:sz w:val="24"/>
+          <w:szCs w:val="24"/>
+        </w:rPr>
+        <w:t>6 points</w:t>
+      </w:r>
+      <w:r>
+        <w:rPr>
+          <w:rFonts w:ascii="Times New Roman" w:hAnsi="Times New Roman" w:cs="Times New Roman"/>
+          <w:sz w:val="24"/>
+          <w:szCs w:val="24"/>
+        </w:rPr>
+        <w:br/>
+        <w:t>Feedback:</w:t>
+      </w:r>
+      <w:r>
+        <w:rPr>
+          <w:rFonts w:ascii="Times New Roman" w:hAnsi="Times New Roman" w:cs="Times New Roman"/>
+          <w:sz w:val="24"/>
+          <w:szCs w:val="24"/>
+        </w:rPr>
+        <w:t xml:space="preserve"> </w:t>
+      </w:r>
+      <w:r>
+        <w:rPr>
+          <w:rFonts w:ascii="Times New Roman" w:hAnsi="Times New Roman" w:cs="Times New Roman"/>
+          <w:color w:val="FF0000"/>
+          <w:sz w:val="24"/>
+          <w:szCs w:val="24"/>
+        </w:rPr>
+        <w:t>The submission was 544 words in length and did not include a word count.</w:t>
+      </w:r>
+      <w:r>
+        <w:rPr>
+          <w:rFonts w:ascii="Times New Roman" w:hAnsi="Times New Roman" w:cs="Times New Roman"/>
+          <w:sz w:val="24"/>
+          <w:szCs w:val="24"/>
+        </w:rPr>
+        <w:br/>
+      </w:r>
+      <w:r>
+        <w:rPr>
+          <w:rFonts w:ascii="Times New Roman" w:hAnsi="Times New Roman" w:cs="Times New Roman"/>
+          <w:b/>
+          <w:bCs/>
+          <w:sz w:val="24"/>
+          <w:szCs w:val="24"/>
+        </w:rPr>
+        <w:t>Element 5:</w:t>
+      </w:r>
+      <w:r>
+        <w:rPr>
+          <w:rFonts w:ascii="Times New Roman" w:hAnsi="Times New Roman" w:cs="Times New Roman"/>
+          <w:sz w:val="24"/>
+          <w:szCs w:val="24"/>
+        </w:rPr>
+        <w:t> Writing includes proper spelling and grammar, and is clear and understandable.</w:t>
+      </w:r>
+      <w:r>
+        <w:rPr>
+          <w:rFonts w:ascii="Times New Roman" w:hAnsi="Times New Roman" w:cs="Times New Roman"/>
+          <w:sz w:val="24"/>
+          <w:szCs w:val="24"/>
+        </w:rPr>
+        <w:t> </w:t>
+      </w:r>
+      <w:r>
+        <w:rPr>
+          <w:rFonts w:ascii="Times New Roman" w:hAnsi="Times New Roman" w:cs="Times New Roman"/>
+          <w:sz w:val="24"/>
+          <w:szCs w:val="24"/>
+        </w:rPr>
+        <w:br/>
+        <w:t>Use the belo</w:t>
+      </w:r>
+      <w:r>
+        <w:rPr>
+          <w:rFonts w:ascii="Times New Roman" w:hAnsi="Times New Roman" w:cs="Times New Roman"/>
+          <w:sz w:val="24"/>
+          <w:szCs w:val="24"/>
+        </w:rPr>
+        <w:t>w key to award points (10 max.)</w:t>
+      </w:r>
+      <w:r>
+        <w:rPr>
+          <w:rFonts w:ascii="Times New Roman" w:hAnsi="Times New Roman" w:cs="Times New Roman"/>
+          <w:sz w:val="24"/>
+          <w:szCs w:val="24"/>
+        </w:rPr>
+        <w:br/>
+        <w:t>-</w:t>
+      </w:r>
+      <w:r>
+        <w:rPr>
+          <w:rFonts w:ascii="Times New Roman" w:hAnsi="Times New Roman" w:cs="Times New Roman"/>
+          <w:sz w:val="24"/>
+          <w:szCs w:val="24"/>
+        </w:rPr>
+        <w:t xml:space="preserve"> N</w:t>
+      </w:r>
+      <w:r>
+        <w:rPr>
+          <w:rFonts w:ascii="Times New Roman" w:hAnsi="Times New Roman" w:cs="Times New Roman"/>
+          <w:sz w:val="24"/>
+          <w:szCs w:val="24"/>
+        </w:rPr>
+        <w:t xml:space="preserve">o errors = 10 </w:t>
+      </w:r>
+      <w:proofErr w:type="spellStart"/>
+      <w:r>
+        <w:rPr>
+          <w:rFonts w:ascii="Times New Roman" w:hAnsi="Times New Roman" w:cs="Times New Roman"/>
+          <w:sz w:val="24"/>
+          <w:szCs w:val="24"/>
+        </w:rPr>
+        <w:t>pts</w:t>
+      </w:r>
+      <w:proofErr w:type="spellEnd"/>
+    </w:p>
+    <w:p>
+      <w:pPr>
+        <w:spacing w:line="480" w:lineRule="auto"/>
+        <w:rPr>
+          <w:rFonts w:ascii="Times New Roman" w:hAnsi="Times New Roman" w:cs="Times New Roman"/>
+          <w:sz w:val="24"/>
+          <w:szCs w:val="24"/>
+        </w:rPr>
+      </w:pPr>
+      <w:r>
+        <w:rPr>
+          <w:rFonts w:ascii="Times New Roman" w:hAnsi="Times New Roman" w:cs="Times New Roman"/>
+          <w:sz w:val="24"/>
+          <w:szCs w:val="24"/>
+        </w:rPr>
+        <w:t>-</w:t>
+      </w:r>
+      <w:r>
+        <w:rPr>
+          <w:rFonts w:ascii="Times New Roman" w:hAnsi="Times New Roman" w:cs="Times New Roman"/>
+          <w:sz w:val="24"/>
+          <w:szCs w:val="24"/>
+        </w:rPr>
+        <w:t xml:space="preserve"> </w:t>
+      </w:r>
+      <w:r>
+        <w:rPr>
+          <w:rFonts w:ascii="Times New Roman" w:hAnsi="Times New Roman" w:cs="Times New Roman"/>
+          <w:sz w:val="24"/>
+          <w:szCs w:val="24"/>
+        </w:rPr>
+        <w:t xml:space="preserve">2-3 errors = 7 </w:t>
+      </w:r>
+      <w:proofErr w:type="spellStart"/>
+      <w:r>
+        <w:rPr>
+          <w:rFonts w:ascii="Times New Roman" w:hAnsi="Times New Roman" w:cs="Times New Roman"/>
+          <w:sz w:val="24"/>
+          <w:szCs w:val="24"/>
+        </w:rPr>
+        <w:t>pts</w:t>
+      </w:r>
+      <w:proofErr w:type="spellEnd"/>
+    </w:p>
+    <w:p>
+      <w:pPr>
+        <w:spacing w:line="480" w:lineRule="auto"/>
+        <w:rPr>
+          <w:rFonts w:ascii="Times New Roman" w:hAnsi="Times New Roman" w:cs="Times New Roman"/>
+          <w:sz w:val="24"/>
+          <w:szCs w:val="24"/>
+        </w:rPr>
+      </w:pPr>
+      <w:r>
+        <w:rPr>
+          <w:rFonts w:ascii="Times New Roman" w:hAnsi="Times New Roman" w:cs="Times New Roman"/>
+          <w:sz w:val="24"/>
+          <w:szCs w:val="24"/>
+        </w:rPr>
+        <w:t>-</w:t>
+      </w:r>
+      <w:r>
+        <w:rPr>
+          <w:rFonts w:ascii="Times New Roman" w:hAnsi="Times New Roman" w:cs="Times New Roman"/>
+          <w:sz w:val="24"/>
+          <w:szCs w:val="24"/>
+        </w:rPr>
+        <w:t xml:space="preserve"> </w:t>
+      </w:r>
+      <w:r>
+        <w:rPr>
+          <w:rFonts w:ascii="Times New Roman" w:hAnsi="Times New Roman" w:cs="Times New Roman"/>
+          <w:sz w:val="24"/>
+          <w:szCs w:val="24"/>
+        </w:rPr>
+        <w:t>3-5 errors</w:t>
+      </w:r>
+      <w:r>
+        <w:rPr>
+          <w:rFonts w:ascii="Times New Roman" w:hAnsi="Times New Roman" w:cs="Times New Roman"/>
+          <w:sz w:val="24"/>
+          <w:szCs w:val="24"/>
+        </w:rPr>
+        <w:t xml:space="preserve"> </w:t>
+      </w:r>
+      <w:r>
+        <w:rPr>
+          <w:rFonts w:ascii="Times New Roman" w:hAnsi="Times New Roman" w:cs="Times New Roman"/>
+          <w:sz w:val="24"/>
+          <w:szCs w:val="24"/>
+        </w:rPr>
+        <w:t xml:space="preserve">= 5 </w:t>
+      </w:r>
+      <w:proofErr w:type="spellStart"/>
+      <w:r>
+        <w:rPr>
+          <w:rFonts w:ascii="Times New Roman" w:hAnsi="Times New Roman" w:cs="Times New Roman"/>
+          <w:sz w:val="24"/>
+          <w:szCs w:val="24"/>
+        </w:rPr>
+        <w:t>pts</w:t>
+      </w:r>
+      <w:proofErr w:type="spellEnd"/>
+    </w:p>
+    <w:p>
+      <w:pPr>
+        <w:spacing w:line="480" w:lineRule="auto"/>
+        <w:rPr>
+          <w:rFonts w:ascii="Times New Roman" w:hAnsi="Times New Roman" w:cs="Times New Roman"/>
+          <w:sz w:val="24"/>
+          <w:szCs w:val="24"/>
+        </w:rPr>
+      </w:pPr>
+      <w:r>
+        <w:rPr>
+          <w:rFonts w:ascii="Times New Roman" w:hAnsi="Times New Roman" w:cs="Times New Roman"/>
+          <w:sz w:val="24"/>
+          <w:szCs w:val="24"/>
+        </w:rPr>
+        <w:t>-</w:t>
+      </w:r>
+      <w:r>
+        <w:rPr>
+          <w:rFonts w:ascii="Times New Roman" w:hAnsi="Times New Roman" w:cs="Times New Roman"/>
+          <w:sz w:val="24"/>
+          <w:szCs w:val="24"/>
+        </w:rPr>
+        <w:t xml:space="preserve"> </w:t>
+      </w:r>
+      <w:r>
+        <w:rPr>
+          <w:rFonts w:ascii="Times New Roman" w:hAnsi="Times New Roman" w:cs="Times New Roman"/>
+          <w:sz w:val="24"/>
+          <w:szCs w:val="24"/>
+        </w:rPr>
+        <w:t xml:space="preserve">6-8 errors = 3 </w:t>
+      </w:r>
+      <w:proofErr w:type="spellStart"/>
+      <w:r>
+        <w:rPr>
+          <w:rFonts w:ascii="Times New Roman" w:hAnsi="Times New Roman" w:cs="Times New Roman"/>
+          <w:sz w:val="24"/>
+          <w:szCs w:val="24"/>
+        </w:rPr>
+        <w:t>pts</w:t>
+      </w:r>
+      <w:proofErr w:type="spellEnd"/>
+    </w:p>
+    <w:p>
+      <w:pPr>
+        <w:spacing w:line="480" w:lineRule="auto"/>
+        <w:rPr>
+          <w:rFonts w:ascii="Times New Roman" w:hAnsi="Times New Roman" w:cs="Times New Roman"/>
+          <w:color w:val="FF0000"/>
+          <w:sz w:val="24"/>
+          <w:szCs w:val="24"/>
+        </w:rPr>
+      </w:pPr>
+      <w:r>
+        <w:rPr>
+          <w:rFonts w:ascii="Times New Roman" w:hAnsi="Times New Roman" w:cs="Times New Roman"/>
+          <w:sz w:val="24"/>
+          <w:szCs w:val="24"/>
+        </w:rPr>
+        <w:t>-</w:t>
+      </w:r>
+      <w:r>
+        <w:rPr>
+          <w:rFonts w:ascii="Times New Roman" w:hAnsi="Times New Roman" w:cs="Times New Roman"/>
+          <w:sz w:val="24"/>
+          <w:szCs w:val="24"/>
+        </w:rPr>
+        <w:t xml:space="preserve"> </w:t>
+      </w:r>
+      <w:r>
+        <w:rPr>
+          <w:rFonts w:ascii="Times New Roman" w:hAnsi="Times New Roman" w:cs="Times New Roman"/>
+          <w:sz w:val="24"/>
+          <w:szCs w:val="24"/>
+        </w:rPr>
+        <w:t>Writing has 8 or more clarity and/or spelling/grammar issues</w:t>
+      </w:r>
+      <w:r>
+        <w:rPr>
+          <w:rFonts w:ascii="Times New Roman" w:hAnsi="Times New Roman" w:cs="Times New Roman"/>
+          <w:sz w:val="24"/>
+          <w:szCs w:val="24"/>
+        </w:rPr>
+        <w:t xml:space="preserve"> = 0 </w:t>
+      </w:r>
+      <w:proofErr w:type="spellStart"/>
+      <w:r>
+        <w:rPr>
+          <w:rFonts w:ascii="Times New Roman" w:hAnsi="Times New Roman" w:cs="Times New Roman"/>
+          <w:sz w:val="24"/>
+          <w:szCs w:val="24"/>
+        </w:rPr>
+        <w:t>pts</w:t>
+      </w:r>
+      <w:proofErr w:type="spellEnd"/>
+      <w:r>
+        <w:rPr>
+          <w:rFonts w:ascii="Times New Roman" w:hAnsi="Times New Roman" w:cs="Times New Roman"/>
+          <w:sz w:val="24"/>
+          <w:szCs w:val="24"/>
+        </w:rPr>
+        <w:br/>
+        <w:t>Use the feedback box to provide your peer with the reason you did or did not giv</w:t>
+      </w:r>
+      <w:r>
+        <w:rPr>
+          <w:rFonts w:ascii="Times New Roman" w:hAnsi="Times New Roman" w:cs="Times New Roman"/>
+          <w:sz w:val="24"/>
+          <w:szCs w:val="24"/>
+        </w:rPr>
+        <w:t>e full credit for this element.</w:t>
+      </w:r>
+      <w:r>
+        <w:rPr>
+          <w:rFonts w:ascii="Times New Roman" w:hAnsi="Times New Roman" w:cs="Times New Roman"/>
+          <w:sz w:val="24"/>
+          <w:szCs w:val="24"/>
+        </w:rPr>
+        <w:br/>
+        <w:t>Weight: 1.00</w:t>
+      </w:r>
+      <w:r>
+        <w:rPr>
+          <w:rFonts w:ascii="Times New Roman" w:hAnsi="Times New Roman" w:cs="Times New Roman"/>
+          <w:sz w:val="24"/>
+          <w:szCs w:val="24"/>
+        </w:rPr>
+        <w:br/>
+        <w:t>Grade (max 10 points):</w:t>
+      </w:r>
+      <w:r>
+        <w:rPr>
+          <w:rFonts w:ascii="Times New Roman" w:hAnsi="Times New Roman" w:cs="Times New Roman"/>
+          <w:sz w:val="24"/>
+          <w:szCs w:val="24"/>
+        </w:rPr>
+        <w:t xml:space="preserve"> </w:t>
+      </w:r>
+      <w:r>
+        <w:rPr>
+          <w:rFonts w:ascii="Times New Roman" w:hAnsi="Times New Roman" w:cs="Times New Roman"/>
+          <w:color w:val="FF0000"/>
+          <w:sz w:val="24"/>
+          <w:szCs w:val="24"/>
+        </w:rPr>
+        <w:t>7 points</w:t>
+      </w:r>
+      <w:r>
+        <w:rPr>
+          <w:rFonts w:ascii="Times New Roman" w:hAnsi="Times New Roman" w:cs="Times New Roman"/>
+          <w:sz w:val="24"/>
+          <w:szCs w:val="24"/>
+        </w:rPr>
+        <w:br/>
+      </w:r>
+      <w:r>
+        <w:rPr>
+          <w:rFonts w:ascii="Times New Roman" w:hAnsi="Times New Roman" w:cs="Times New Roman"/>
+          <w:sz w:val="24"/>
+          <w:szCs w:val="24"/>
+        </w:rPr>
+        <w:lastRenderedPageBreak/>
+        <w:t>Feedback:</w:t>
+      </w:r>
+      <w:r>
+        <w:rPr>
+          <w:rFonts w:ascii="Times New Roman" w:hAnsi="Times New Roman" w:cs="Times New Roman"/>
+          <w:sz w:val="24"/>
+          <w:szCs w:val="24"/>
+        </w:rPr>
+        <w:t xml:space="preserve"> </w:t>
+      </w:r>
+      <w:r>
+        <w:rPr>
+          <w:rFonts w:ascii="Times New Roman" w:hAnsi="Times New Roman" w:cs="Times New Roman"/>
+          <w:color w:val="FF0000"/>
+          <w:sz w:val="24"/>
+          <w:szCs w:val="24"/>
+        </w:rPr>
+        <w:t>The student made two spelling errors (“</w:t>
+      </w:r>
+      <w:proofErr w:type="spellStart"/>
+      <w:r>
+        <w:rPr>
+          <w:rFonts w:ascii="Times New Roman" w:hAnsi="Times New Roman" w:cs="Times New Roman"/>
+          <w:color w:val="FF0000"/>
+          <w:sz w:val="24"/>
+          <w:szCs w:val="24"/>
+        </w:rPr>
+        <w:t>envrionmentally</w:t>
+      </w:r>
+      <w:proofErr w:type="spellEnd"/>
+      <w:r>
+        <w:rPr>
+          <w:rFonts w:ascii="Times New Roman" w:hAnsi="Times New Roman" w:cs="Times New Roman"/>
+          <w:color w:val="FF0000"/>
+          <w:sz w:val="24"/>
+          <w:szCs w:val="24"/>
+        </w:rPr>
+        <w:t>” which should be ‘environmentally” and “</w:t>
+      </w:r>
+      <w:r>
+        <w:rPr>
+          <w:rFonts w:ascii="Times New Roman" w:hAnsi="Times New Roman" w:cs="Times New Roman"/>
+          <w:color w:val="FF0000"/>
+          <w:sz w:val="24"/>
+          <w:szCs w:val="24"/>
+        </w:rPr>
+        <w:t>more clean</w:t>
+      </w:r>
+      <w:r>
+        <w:rPr>
+          <w:rFonts w:ascii="Times New Roman" w:hAnsi="Times New Roman" w:cs="Times New Roman"/>
+          <w:color w:val="FF0000"/>
+          <w:sz w:val="24"/>
+          <w:szCs w:val="24"/>
+        </w:rPr>
+        <w:t>” which should be “cleaner”), but for the rest it was a very well written piece.</w:t>
+      </w:r>
+    </w:p>
+    <w:p>
+      <w:pPr>
+        <w:spacing w:line="480" w:lineRule="auto"/>
+        <w:rPr>
+          <w:rFonts w:ascii="Times New Roman" w:hAnsi="Times New Roman" w:cs="Times New Roman"/>
+          <w:sz w:val="24"/>
+          <w:szCs w:val="24"/>
+        </w:rPr>
+      </w:pPr>
+      <w:r>
+        <w:rPr>
+          <w:rFonts w:ascii="Times New Roman" w:hAnsi="Times New Roman" w:cs="Times New Roman"/>
+          <w:b/>
+          <w:bCs/>
+          <w:noProof/>
+          <w:sz w:val="24"/>
+          <w:szCs w:val="24"/>
+          <w:lang w:eastAsia="en-ZA"/>
+        </w:rPr>
+        <mc:AlternateContent>
+          <mc:Choice Requires="wps">
+            <w:drawing>
+              <wp:anchor distT="0" distB="0" distL="114300" distR="114300" simplePos="0" relativeHeight="251669504" behindDoc="0" locked="0" layoutInCell="1" allowOverlap="1" wp14:anchorId="7AAE2AEB" wp14:editId="06B17B3A">
+                <wp:simplePos x="0" y="0"/>
+                <wp:positionH relativeFrom="column">
+                  <wp:posOffset>-230588</wp:posOffset>
+                </wp:positionH>
+                <wp:positionV relativeFrom="paragraph">
+                  <wp:posOffset>189064</wp:posOffset>
+                </wp:positionV>
+                <wp:extent cx="3800724" cy="532130"/>
+                <wp:effectExtent l="0" t="0" r="28575" b="20320"/>
+                <wp:wrapNone/>
+                <wp:docPr id="6" name="Oval 6"/>
+                <wp:cNvGraphicFramePr/>
+                <a:graphic xmlns:a="http://schemas.openxmlformats.org/drawingml/2006/main">
+                  <a:graphicData uri="http://schemas.microsoft.com/office/word/2010/wordprocessingShape">
+                    <wps:wsp>
+                      <wps:cNvSpPr/>
+                      <wps:spPr>
+                        <a:xfrm>
+                          <a:off x="0" y="0"/>
+                          <a:ext cx="3800724" cy="532130"/>
+                        </a:xfrm>
+                        <a:prstGeom prst="ellipse">
+                          <a:avLst/>
+                        </a:prstGeom>
+                        <a:noFill/>
+                        <a:ln>
+                          <a:solidFill>
+                            <a:srgbClr val="FF0000"/>
+                          </a:solidFill>
+                        </a:ln>
+                      </wps:spPr>
+                      <wps:style>
+                        <a:lnRef idx="2">
+                          <a:schemeClr val="accent1">
+                            <a:shade val="50000"/>
+                          </a:schemeClr>
+                        </a:lnRef>
+                        <a:fillRef idx="1">
+                          <a:schemeClr val="accent1"/>
+                        </a:fillRef>
+                        <a:effectRef idx="0">
+                          <a:schemeClr val="accent1"/>
+                        </a:effectRef>
+                        <a:fontRef idx="minor">
+                          <a:schemeClr val="lt1"/>
+                        </a:fontRef>
+                      </wps:style>
+                      <wps:bodyPr rot="0" spcFirstLastPara="0" vertOverflow="overflow" horzOverflow="overflow" vert="horz" wrap="square" lIns="91440" tIns="45720" rIns="91440" bIns="45720" numCol="1" spcCol="0" rtlCol="0" fromWordArt="0" anchor="ctr" anchorCtr="0" forceAA="0" compatLnSpc="1">
+                        <a:prstTxWarp prst="textNoShape">
+                          <a:avLst/>
+                        </a:prstTxWarp>
+                        <a:noAutofit/>
+                      </wps:bodyPr>
+                    </wps:wsp>
+                  </a:graphicData>
+                </a:graphic>
+                <wp14:sizeRelH relativeFrom="margin">
+                  <wp14:pctWidth>0</wp14:pctWidth>
+                </wp14:sizeRelH>
+                <wp14:sizeRelV relativeFrom="margin">
+                  <wp14:pctHeight>0</wp14:pctHeight>
+                </wp14:sizeRelV>
+              </wp:anchor>
+            </w:drawing>
+          </mc:Choice>
+          <mc:Fallback>
+            <w:pict>
+              <v:oval id="Oval 6" o:spid="_x0000_s1026" style="position:absolute;margin-left:-18.15pt;margin-top:14.9pt;width:299.25pt;height:41.9pt;z-index:251669504;visibility:visible;mso-wrap-style:square;mso-width-percent:0;mso-height-percent:0;mso-wrap-distance-left:9pt;mso-wrap-distance-top:0;mso-wrap-distance-right:9pt;mso-wrap-distance-bottom:0;mso-position-horizontal:absolute;mso-position-horizontal-relative:text;mso-position-vertical:absolute;mso-position-vertical-relative:text;mso-width-percent:0;mso-height-percent:0;mso-width-relative:margin;mso-height-relative:margin;v-text-anchor:middle" o:gfxdata="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" filled="f" strokecolor="red" strokeweight="2pt"/>
+            </w:pict>
+          </mc:Fallback>
+        </mc:AlternateContent>
+      </w:r>
+      <w:r>
+        <w:rPr>
+          <w:rFonts w:ascii="Times New Roman" w:hAnsi="Times New Roman" w:cs="Times New Roman"/>
+          <w:b/>
+          <w:bCs/>
+          <w:sz w:val="24"/>
+          <w:szCs w:val="24"/>
+        </w:rPr>
+        <w:t>Element 6:</w:t>
+      </w:r>
+      <w:r>
+        <w:rPr>
+          <w:rFonts w:ascii="Times New Roman" w:hAnsi="Times New Roman" w:cs="Times New Roman"/>
+          <w:sz w:val="24"/>
+          <w:szCs w:val="24"/>
+        </w:rPr>
+        <w:t> Does the paper include an introduction and conclusion?</w:t>
+      </w:r>
+      <w:r>
+        <w:rPr>
+          <w:rFonts w:ascii="Times New Roman" w:hAnsi="Times New Roman" w:cs="Times New Roman"/>
+          <w:sz w:val="24"/>
+          <w:szCs w:val="24"/>
+        </w:rPr>
+        <w:br/>
+        <w:t>-</w:t>
+      </w:r>
+      <w:r>
+        <w:rPr>
+          <w:rFonts w:ascii="Times New Roman" w:hAnsi="Times New Roman" w:cs="Times New Roman"/>
+          <w:sz w:val="24"/>
+          <w:szCs w:val="24"/>
+        </w:rPr>
+        <w:t xml:space="preserve"> </w:t>
+      </w:r>
+      <w:r>
+        <w:rPr>
+          <w:rFonts w:ascii="Times New Roman" w:hAnsi="Times New Roman" w:cs="Times New Roman"/>
+          <w:sz w:val="24"/>
+          <w:szCs w:val="24"/>
+        </w:rPr>
+        <w:t xml:space="preserve">Yes, both an introduction and conclusion = 10 </w:t>
+      </w:r>
+      <w:proofErr w:type="spellStart"/>
+      <w:r>
+        <w:rPr>
+          <w:rFonts w:ascii="Times New Roman" w:hAnsi="Times New Roman" w:cs="Times New Roman"/>
+          <w:sz w:val="24"/>
+          <w:szCs w:val="24"/>
+        </w:rPr>
+        <w:t>pts</w:t>
+      </w:r>
+      <w:proofErr w:type="spellEnd"/>
+    </w:p>
+    <w:p>
+      <w:pPr>
+        <w:spacing w:line="480" w:lineRule="auto"/>
+        <w:rPr>
+          <w:rFonts w:ascii="Times New Roman" w:hAnsi="Times New Roman" w:cs="Times New Roman"/>
+          <w:sz w:val="24"/>
+          <w:szCs w:val="24"/>
+        </w:rPr>
+      </w:pPr>
+      <w:r>
+        <w:rPr>
+          <w:rFonts w:ascii="Times New Roman" w:hAnsi="Times New Roman" w:cs="Times New Roman"/>
+          <w:sz w:val="24"/>
+          <w:szCs w:val="24"/>
+        </w:rPr>
+        <w:t>-</w:t>
+      </w:r>
+      <w:r>
+        <w:rPr>
+          <w:rFonts w:ascii="Times New Roman" w:hAnsi="Times New Roman" w:cs="Times New Roman"/>
+          <w:sz w:val="24"/>
+          <w:szCs w:val="24"/>
+        </w:rPr>
+        <w:t xml:space="preserve"> </w:t>
+      </w:r>
+      <w:r>
+        <w:rPr>
+          <w:rFonts w:ascii="Times New Roman" w:hAnsi="Times New Roman" w:cs="Times New Roman"/>
+          <w:sz w:val="24"/>
+          <w:szCs w:val="24"/>
+        </w:rPr>
+        <w:t xml:space="preserve">Has an introduction or conclusion, but not both = 5 </w:t>
+      </w:r>
+      <w:proofErr w:type="spellStart"/>
+      <w:r>
+        <w:rPr>
+          <w:rFonts w:ascii="Times New Roman" w:hAnsi="Times New Roman" w:cs="Times New Roman"/>
+          <w:sz w:val="24"/>
+          <w:szCs w:val="24"/>
+        </w:rPr>
+        <w:t>pts</w:t>
+      </w:r>
+      <w:proofErr w:type="spellEnd"/>
+      <w:r>
+        <w:rPr>
+          <w:rFonts w:ascii="Times New Roman" w:hAnsi="Times New Roman" w:cs="Times New Roman"/>
+          <w:sz w:val="24"/>
+          <w:szCs w:val="24"/>
+        </w:rPr>
+        <w:br/>
+        <w:t>-</w:t>
+      </w:r>
+      <w:r>
+        <w:rPr>
+          <w:rFonts w:ascii="Times New Roman" w:hAnsi="Times New Roman" w:cs="Times New Roman"/>
+          <w:sz w:val="24"/>
+          <w:szCs w:val="24"/>
+        </w:rPr>
+        <w:t xml:space="preserve"> </w:t>
+      </w:r>
+      <w:r>
+        <w:rPr>
+          <w:rFonts w:ascii="Times New Roman" w:hAnsi="Times New Roman" w:cs="Times New Roman"/>
+          <w:sz w:val="24"/>
+          <w:szCs w:val="24"/>
+        </w:rPr>
+        <w:t>No, has no</w:t>
+      </w:r>
+      <w:r>
+        <w:rPr>
+          <w:rFonts w:ascii="Times New Roman" w:hAnsi="Times New Roman" w:cs="Times New Roman"/>
+          <w:sz w:val="24"/>
+          <w:szCs w:val="24"/>
+        </w:rPr>
+        <w:t xml:space="preserve"> introduction and no conclusion = 0 </w:t>
+      </w:r>
+      <w:proofErr w:type="spellStart"/>
+      <w:r>
+        <w:rPr>
+          <w:rFonts w:ascii="Times New Roman" w:hAnsi="Times New Roman" w:cs="Times New Roman"/>
+          <w:sz w:val="24"/>
+          <w:szCs w:val="24"/>
+        </w:rPr>
+        <w:t>pts</w:t>
+      </w:r>
+      <w:proofErr w:type="spellEnd"/>
+      <w:r>
+        <w:rPr>
+          <w:rFonts w:ascii="Times New Roman" w:hAnsi="Times New Roman" w:cs="Times New Roman"/>
+          <w:sz w:val="24"/>
+          <w:szCs w:val="24"/>
+        </w:rPr>
+        <w:br/>
+        <w:t>Use the feedback box to provide your peer with the reason you did or did not giv</w:t>
+      </w:r>
+      <w:r>
+        <w:rPr>
+          <w:rFonts w:ascii="Times New Roman" w:hAnsi="Times New Roman" w:cs="Times New Roman"/>
+          <w:sz w:val="24"/>
+          <w:szCs w:val="24"/>
+        </w:rPr>
+        <w:t>e full credit for this element.</w:t>
+      </w:r>
+      <w:r>
+        <w:rPr>
+          <w:rFonts w:ascii="Times New Roman" w:hAnsi="Times New Roman" w:cs="Times New Roman"/>
+          <w:sz w:val="24"/>
+          <w:szCs w:val="24"/>
+        </w:rPr>
+        <w:br/>
+        <w:t>Weight: 1.00</w:t>
+      </w:r>
+      <w:r>
+        <w:rPr>
+          <w:rFonts w:ascii="Times New Roman" w:hAnsi="Times New Roman" w:cs="Times New Roman"/>
+          <w:sz w:val="24"/>
+          <w:szCs w:val="24"/>
+        </w:rPr>
+        <w:br/>
+        <w:t>Grade (ma</w:t>
+      </w:r>
+      <w:r>
+        <w:rPr>
+          <w:rFonts w:ascii="Times New Roman" w:hAnsi="Times New Roman" w:cs="Times New Roman"/>
+          <w:sz w:val="24"/>
+          <w:szCs w:val="24"/>
+        </w:rPr>
+        <w:t>x 10 points):</w:t>
+      </w:r>
+      <w:r>
+        <w:rPr>
+          <w:rFonts w:ascii="Times New Roman" w:hAnsi="Times New Roman" w:cs="Times New Roman"/>
+          <w:sz w:val="24"/>
+          <w:szCs w:val="24"/>
+        </w:rPr>
+        <w:t xml:space="preserve"> </w:t>
+      </w:r>
+      <w:r>
+        <w:rPr>
+          <w:rFonts w:ascii="Times New Roman" w:hAnsi="Times New Roman" w:cs="Times New Roman"/>
+          <w:color w:val="FF0000"/>
+          <w:sz w:val="24"/>
+          <w:szCs w:val="24"/>
+        </w:rPr>
+        <w:t>10 points</w:t>
+      </w:r>
+      <w:r>
+        <w:rPr>
+          <w:rFonts w:ascii="Times New Roman" w:hAnsi="Times New Roman" w:cs="Times New Roman"/>
+          <w:sz w:val="24"/>
+          <w:szCs w:val="24"/>
+        </w:rPr>
+        <w:br/>
+        <w:t>Feedback:</w:t>
+      </w:r>
+      <w:r>
+        <w:rPr>
+          <w:rFonts w:ascii="Times New Roman" w:hAnsi="Times New Roman" w:cs="Times New Roman"/>
+          <w:sz w:val="24"/>
+          <w:szCs w:val="24"/>
+        </w:rPr>
+        <w:t xml:space="preserve"> </w:t>
+      </w:r>
+      <w:r>
+        <w:rPr>
+          <w:rFonts w:ascii="Times New Roman" w:hAnsi="Times New Roman" w:cs="Times New Roman"/>
+          <w:color w:val="FF0000"/>
+          <w:sz w:val="24"/>
+          <w:szCs w:val="24"/>
+        </w:rPr>
+        <w:t>The student included both and introduction and conclusion with headings.</w:t>
+      </w:r>
+    </w:p>
+    <w:p>
+      <w:pPr>
+        <w:spacing w:line="480" w:lineRule="auto"/>
+        <w:rPr>
+          <w:rFonts w:ascii="Times New Roman" w:hAnsi="Times New Roman" w:cs="Times New Roman"/>
+          <w:sz w:val="24"/>
+          <w:szCs w:val="24"/>
+        </w:rPr>
+      </w:pPr>
+      <w:r>
+        <w:rPr>
+          <w:rFonts w:ascii="Times New Roman" w:hAnsi="Times New Roman" w:cs="Times New Roman"/>
+          <w:b/>
+          <w:sz w:val="24"/>
+          <w:szCs w:val="24"/>
+        </w:rPr>
+        <w:t>Be sure to leave any overall feedback and tips for the student in the general comment area.</w:t>
+      </w:r>
+      <w:bookmarkStart w:id="0" w:name="_GoBack"/>
+      <w:bookmarkEnd w:id="0"/>
+      <w:r>
+        <w:rPr>
+          <w:rFonts w:ascii="Times New Roman" w:hAnsi="Times New Roman" w:cs="Times New Roman"/>
+          <w:sz w:val="24"/>
+          <w:szCs w:val="24"/>
+        </w:rPr>
+        <w:br/>
+        <w:t>General comment:</w:t>
+      </w:r>
+      <w:r>
+        <w:rPr>
+          <w:rFonts w:ascii="Times New Roman" w:hAnsi="Times New Roman" w:cs="Times New Roman"/>
+          <w:sz w:val="24"/>
+          <w:szCs w:val="24"/>
+        </w:rPr>
+        <w:t xml:space="preserve"> </w:t>
+      </w:r>
+      <w:r>
+        <w:rPr>
+          <w:rFonts w:ascii="Times New Roman" w:hAnsi="Times New Roman" w:cs="Times New Roman"/>
+          <w:color w:val="FF0000"/>
+          <w:sz w:val="24"/>
+          <w:szCs w:val="24"/>
+        </w:rPr>
+        <w:t>The student submitted a very well written piece making some clear and well thought through points. A few minor mistakes such as the two spelling mistakes, a word count of less than 700 and no word count included at the end is all that prevented me from awarding a better gra</w:t>
+      </w:r>
+      <w:r>
+        <w:rPr>
+          <w:rFonts w:ascii="Times New Roman" w:hAnsi="Times New Roman" w:cs="Times New Roman"/>
+          <w:color w:val="FF0000"/>
+          <w:sz w:val="24"/>
+          <w:szCs w:val="24"/>
+        </w:rPr>
+        <w:t>de. The student also missed the point on comparing his/her community to other communities, but provided a very detailed evaluation of his/her own community, making some clear and concise points.</w:t>
+      </w:r>
+    </w:p>
+    <w:p>
+      <w:pPr>
+        <w:pStyle w:val="NormalWeb"/>
+        <w:spacing w:before="0" w:beforeAutospacing="0" w:after="0" w:afterAutospacing="0" w:line="480" w:lineRule="auto"/>
+        <w:ind w:left="720" w:hanging="720"/>
+        <w:rPr>
+          <w:b/>
+          <w:u w:val="single"/>
+        </w:rPr>
+      </w:pPr>
+      <w:r>
+        <w:rPr>
+          <w:b/>
+          <w:u w:val="single"/>
+        </w:rPr>
+        <w:t>APA Reference:</w:t>
+      </w:r>
+    </w:p>
+    <w:p>
+      <w:pPr>
         <w:pStyle w:val="NormalWeb"/>
         <w:spacing w:before="0" w:beforeAutospacing="0" w:after="0" w:afterAutospacing="0" w:line="480" w:lineRule="auto"/>
         <w:ind w:left="720" w:hanging="720"/>
@@ -31,11 +2492,327 @@
       </w:r>
     </w:p>
     <w:p>
-      <w:r>
+      <w:pPr>
+        <w:spacing w:line="480" w:lineRule="auto"/>
+        <w:rPr>
+          <w:rFonts w:ascii="Times New Roman" w:hAnsi="Times New Roman" w:cs="Times New Roman"/>
+          <w:b/>
+          <w:sz w:val="24"/>
+          <w:szCs w:val="24"/>
+          <w:u w:val="single"/>
+        </w:rPr>
+      </w:pPr>
+      <w:r>
+        <w:rPr>
+          <w:rFonts w:ascii="Times New Roman" w:hAnsi="Times New Roman" w:cs="Times New Roman"/>
+          <w:b/>
+          <w:sz w:val="24"/>
+          <w:szCs w:val="24"/>
+          <w:u w:val="single"/>
+        </w:rPr>
+        <w:lastRenderedPageBreak/>
+        <w:t>APA Exercises:</w:t>
+      </w:r>
+    </w:p>
+    <w:p>
+      <w:pPr>
+        <w:spacing w:line="480" w:lineRule="auto"/>
+        <w:rPr>
+          <w:rFonts w:ascii="Times New Roman" w:hAnsi="Times New Roman" w:cs="Times New Roman"/>
+          <w:sz w:val="24"/>
+          <w:szCs w:val="24"/>
+        </w:rPr>
+      </w:pPr>
+      <w:r>
+        <w:rPr>
+          <w:rFonts w:ascii="Times New Roman" w:hAnsi="Times New Roman" w:cs="Times New Roman"/>
+          <w:sz w:val="24"/>
+          <w:szCs w:val="24"/>
+        </w:rPr>
+        <w:t>What is the title of the webpage?</w:t>
+      </w:r>
+    </w:p>
+    <w:p>
+      <w:pPr>
+        <w:spacing w:line="480" w:lineRule="auto"/>
+        <w:rPr>
+          <w:rFonts w:ascii="Times New Roman" w:hAnsi="Times New Roman" w:cs="Times New Roman"/>
+          <w:color w:val="0070C0"/>
+          <w:sz w:val="24"/>
+          <w:szCs w:val="24"/>
+        </w:rPr>
+      </w:pPr>
+      <w:r>
+        <w:rPr>
+          <w:rFonts w:ascii="Times New Roman" w:hAnsi="Times New Roman" w:cs="Times New Roman"/>
+          <w:iCs/>
+          <w:color w:val="0070C0"/>
+          <w:sz w:val="24"/>
+          <w:szCs w:val="24"/>
+        </w:rPr>
+        <w:t>What effects does water pollution have on human health?</w:t>
+      </w:r>
+    </w:p>
+    <w:p>
+      <w:pPr>
+        <w:spacing w:line="480" w:lineRule="auto"/>
+        <w:rPr>
+          <w:rFonts w:ascii="Times New Roman" w:hAnsi="Times New Roman" w:cs="Times New Roman"/>
+          <w:sz w:val="24"/>
+          <w:szCs w:val="24"/>
+        </w:rPr>
+      </w:pPr>
+      <w:r>
+        <w:rPr>
+          <w:rFonts w:ascii="Times New Roman" w:hAnsi="Times New Roman" w:cs="Times New Roman"/>
+          <w:sz w:val="24"/>
+          <w:szCs w:val="24"/>
+        </w:rPr>
+        <w:t xml:space="preserve">Who is the author (or who are the authors)? Note: an author can also be an organization. The </w:t>
+      </w:r>
+      <w:proofErr w:type="spellStart"/>
+      <w:r>
+        <w:rPr>
+          <w:rFonts w:ascii="Times New Roman" w:hAnsi="Times New Roman" w:cs="Times New Roman"/>
+          <w:sz w:val="24"/>
+          <w:szCs w:val="24"/>
+        </w:rPr>
+        <w:t>Center</w:t>
+      </w:r>
+      <w:proofErr w:type="spellEnd"/>
+      <w:r>
+        <w:rPr>
+          <w:rFonts w:ascii="Times New Roman" w:hAnsi="Times New Roman" w:cs="Times New Roman"/>
+          <w:sz w:val="24"/>
+          <w:szCs w:val="24"/>
+        </w:rPr>
+        <w:t xml:space="preserve"> for Disease Control is an example of an organization that is the author of a webpage.</w:t>
+      </w:r>
+    </w:p>
+    <w:p>
+      <w:pPr>
+        <w:spacing w:line="480" w:lineRule="auto"/>
+        <w:rPr>
+          <w:rFonts w:ascii="Times New Roman" w:hAnsi="Times New Roman" w:cs="Times New Roman"/>
+          <w:color w:val="0070C0"/>
+          <w:sz w:val="24"/>
+          <w:szCs w:val="24"/>
+        </w:rPr>
+      </w:pPr>
+      <w:proofErr w:type="gramStart"/>
+      <w:r>
+        <w:rPr>
+          <w:rFonts w:ascii="Times New Roman" w:hAnsi="Times New Roman" w:cs="Times New Roman"/>
+          <w:color w:val="0070C0"/>
+          <w:sz w:val="24"/>
+          <w:szCs w:val="24"/>
+        </w:rPr>
+        <w:t>Smith, A</w:t>
+      </w:r>
+      <w:r>
+        <w:rPr>
+          <w:rFonts w:ascii="Times New Roman" w:hAnsi="Times New Roman" w:cs="Times New Roman"/>
+          <w:color w:val="0070C0"/>
+          <w:sz w:val="24"/>
+          <w:szCs w:val="24"/>
+        </w:rPr>
+        <w:t>.</w:t>
+      </w:r>
+      <w:proofErr w:type="gramEnd"/>
+    </w:p>
+    <w:p>
+      <w:pPr>
+        <w:spacing w:line="480" w:lineRule="auto"/>
+        <w:rPr>
+          <w:rFonts w:ascii="Times New Roman" w:hAnsi="Times New Roman" w:cs="Times New Roman"/>
+          <w:sz w:val="24"/>
+          <w:szCs w:val="24"/>
+        </w:rPr>
+      </w:pPr>
+      <w:r>
+        <w:rPr>
+          <w:rFonts w:ascii="Times New Roman" w:hAnsi="Times New Roman" w:cs="Times New Roman"/>
+          <w:sz w:val="24"/>
+          <w:szCs w:val="24"/>
+        </w:rPr>
+        <w:t>What year was the webpage published? Note: if there is no date, you can write “</w:t>
+      </w:r>
+      <w:proofErr w:type="spellStart"/>
+      <w:r>
+        <w:rPr>
+          <w:rFonts w:ascii="Times New Roman" w:hAnsi="Times New Roman" w:cs="Times New Roman"/>
+          <w:sz w:val="24"/>
+          <w:szCs w:val="24"/>
+        </w:rPr>
+        <w:t>n.d.</w:t>
+      </w:r>
+      <w:proofErr w:type="spellEnd"/>
+      <w:r>
+        <w:rPr>
+          <w:rFonts w:ascii="Times New Roman" w:hAnsi="Times New Roman" w:cs="Times New Roman"/>
+          <w:sz w:val="24"/>
+          <w:szCs w:val="24"/>
+        </w:rPr>
+        <w:t>” instead.</w:t>
+      </w:r>
+    </w:p>
+    <w:p>
+      <w:pPr>
+        <w:spacing w:line="480" w:lineRule="auto"/>
+        <w:rPr>
+          <w:rFonts w:ascii="Times New Roman" w:hAnsi="Times New Roman" w:cs="Times New Roman"/>
+          <w:color w:val="0070C0"/>
+          <w:sz w:val="24"/>
+          <w:szCs w:val="24"/>
+        </w:rPr>
+      </w:pPr>
+      <w:r>
+        <w:rPr>
+          <w:rFonts w:ascii="Times New Roman" w:hAnsi="Times New Roman" w:cs="Times New Roman"/>
+          <w:color w:val="0070C0"/>
+          <w:sz w:val="24"/>
+          <w:szCs w:val="24"/>
+        </w:rPr>
+        <w:t>2020, November 23</w:t>
+      </w:r>
+    </w:p>
+    <w:p>
+      <w:pPr>
+        <w:spacing w:line="480" w:lineRule="auto"/>
+        <w:rPr>
+          <w:rFonts w:ascii="Times New Roman" w:hAnsi="Times New Roman" w:cs="Times New Roman"/>
+          <w:sz w:val="24"/>
+          <w:szCs w:val="24"/>
+        </w:rPr>
+      </w:pPr>
+      <w:r>
+        <w:rPr>
+          <w:rFonts w:ascii="Times New Roman" w:hAnsi="Times New Roman" w:cs="Times New Roman"/>
+          <w:sz w:val="24"/>
+          <w:szCs w:val="24"/>
+        </w:rPr>
+        <w:t>What is the URL of the webpage?</w:t>
+      </w:r>
+    </w:p>
+    <w:p>
+      <w:pPr>
+        <w:spacing w:line="480" w:lineRule="auto"/>
+        <w:rPr>
+          <w:rFonts w:ascii="Times New Roman" w:hAnsi="Times New Roman" w:cs="Times New Roman"/>
+          <w:color w:val="0070C0"/>
+          <w:sz w:val="24"/>
+          <w:szCs w:val="24"/>
+        </w:rPr>
+      </w:pPr>
+      <w:r>
+        <w:rPr>
+          <w:rFonts w:ascii="Times New Roman" w:hAnsi="Times New Roman" w:cs="Times New Roman"/>
+          <w:color w:val="0070C0"/>
+          <w:sz w:val="24"/>
+          <w:szCs w:val="24"/>
+        </w:rPr>
+        <w:t>https://www.medicalnewstoday.com/articles/water-pollution-and-human-health</w:t>
+      </w:r>
+    </w:p>
+    <w:p>
+      <w:pPr>
+        <w:spacing w:line="480" w:lineRule="auto"/>
+        <w:rPr>
+          <w:rFonts w:ascii="Times New Roman" w:hAnsi="Times New Roman" w:cs="Times New Roman"/>
+          <w:sz w:val="24"/>
+          <w:szCs w:val="24"/>
+        </w:rPr>
+      </w:pPr>
+      <w:r>
+        <w:rPr>
+          <w:rFonts w:ascii="Times New Roman" w:hAnsi="Times New Roman" w:cs="Times New Roman"/>
+          <w:sz w:val="24"/>
+          <w:szCs w:val="24"/>
+        </w:rPr>
+        <w:t>Using the information from #1-4, write the APA reference for the webpage you found. The reference goes at the end of your work, after all of your writing is finished.</w:t>
+      </w:r>
+    </w:p>
+    <w:p>
+      <w:pPr>
+        <w:pStyle w:val="NormalWeb"/>
+        <w:spacing w:before="0" w:beforeAutospacing="0" w:after="0" w:afterAutospacing="0" w:line="480" w:lineRule="auto"/>
+        <w:ind w:left="720" w:hanging="720"/>
+        <w:rPr>
+          <w:color w:val="0070C0"/>
+        </w:rPr>
+      </w:pPr>
+      <w:r>
+        <w:rPr>
+          <w:color w:val="0070C0"/>
+        </w:rPr>
+        <w:t xml:space="preserve">Smith, A. (2020, November 23). </w:t>
+      </w:r>
+      <w:r>
+        <w:rPr>
+          <w:i/>
+          <w:iCs/>
+          <w:color w:val="0070C0"/>
+        </w:rPr>
+        <w:t>What effects does water pollution have on human health?</w:t>
+      </w:r>
+      <w:r>
+        <w:rPr>
+          <w:color w:val="0070C0"/>
+        </w:rPr>
+        <w:t xml:space="preserve"> </w:t>
+      </w:r>
+      <w:proofErr w:type="gramStart"/>
+      <w:r>
+        <w:rPr>
+          <w:color w:val="0070C0"/>
+        </w:rPr>
+        <w:t>Medical News Today.</w:t>
+      </w:r>
+      <w:proofErr w:type="gramEnd"/>
+      <w:r>
+        <w:rPr>
+          <w:color w:val="0070C0"/>
+        </w:rPr>
+        <w:t xml:space="preserve"> https://www.medicalnewstoday.com/articles/water-pollution-and-human-health</w:t>
+      </w:r>
+    </w:p>
+    <w:p>
+      <w:pPr>
+        <w:spacing w:line="480" w:lineRule="auto"/>
+        <w:rPr>
+          <w:rFonts w:ascii="Times New Roman" w:hAnsi="Times New Roman" w:cs="Times New Roman"/>
+          <w:sz w:val="24"/>
+          <w:szCs w:val="24"/>
+        </w:rPr>
+      </w:pPr>
+      <w:r>
+        <w:rPr>
+          <w:rFonts w:ascii="Times New Roman" w:hAnsi="Times New Roman" w:cs="Times New Roman"/>
+          <w:sz w:val="24"/>
+          <w:szCs w:val="24"/>
+        </w:rPr>
+        <w:t>Now, let’s write the in-text citation, to use at the end of a sentence you are writing. In-text citations are always (Author, Year). Using the information from #5, write the APA in-text citation for the webpage you found.</w:t>
+      </w:r>
+    </w:p>
+    <w:p>
+      <w:pPr>
+        <w:spacing w:line="480" w:lineRule="auto"/>
+        <w:rPr>
+          <w:rFonts w:ascii="Times New Roman" w:hAnsi="Times New Roman" w:cs="Times New Roman"/>
+          <w:color w:val="0070C0"/>
+          <w:sz w:val="24"/>
+          <w:szCs w:val="24"/>
+        </w:rPr>
+      </w:pPr>
+      <w:r>
+        <w:rPr>
+          <w:rFonts w:ascii="Times New Roman" w:hAnsi="Times New Roman" w:cs="Times New Roman"/>
+          <w:color w:val="0070C0"/>
+          <w:sz w:val="24"/>
+          <w:szCs w:val="24"/>
+        </w:rPr>
         <w:t>(Smith, 2020)</w:t>
       </w:r>
-      <w:bookmarkStart w:id="0" w:name="_GoBack"/>
-      <w:bookmarkEnd w:id="0"/>
     </w:p>
     <w:sectPr>
       <w:pgSz w:w="11906" w:h="16838"/>
@@ -261,7 +3038,6 @@
     <w:name w:val="Normal (Web)"/>
     <w:basedOn w:val="Normal"/>
     <w:uiPriority w:val="99"/>
-    <w:semiHidden/>
     <w:unhideWhenUsed/>
     <w:rsid w:val="009D40B9"/>
     <w:pPr>
@@ -273,6 +3049,17 @@
       <w:szCs w:val="24"/>
       <w:lang w:eastAsia="en-ZA"/>
     </w:rPr>
+  </w:style>
+  <w:style w:type="paragraph" w:styleId="ListParagraph">
+    <w:name w:val="List Paragraph"/>
+    <w:basedOn w:val="Normal"/>
+    <w:uiPriority w:val="34"/>
+    <w:qFormat/>
+    <w:rsid w:val="00BB74B5"/>
+    <w:pPr>
+      <w:ind w:left="720"/>
+      <w:contextualSpacing/>
+    </w:pPr>
   </w:style>
 </w:styles>
 </file>
@@ -491,7 +3278,6 @@
     <w:name w:val="Normal (Web)"/>
     <w:basedOn w:val="Normal"/>
     <w:uiPriority w:val="99"/>
-    <w:semiHidden/>
     <w:unhideWhenUsed/>
     <w:rsid w:val="009D40B9"/>
     <w:pPr>
@@ -503,6 +3289,17 @@
       <w:szCs w:val="24"/>
       <w:lang w:eastAsia="en-ZA"/>
     </w:rPr>
+  </w:style>
+  <w:style w:type="paragraph" w:styleId="ListParagraph">
+    <w:name w:val="List Paragraph"/>
+    <w:basedOn w:val="Normal"/>
+    <w:uiPriority w:val="34"/>
+    <w:qFormat/>
+    <w:rsid w:val="00BB74B5"/>
+    <w:pPr>
+      <w:ind w:left="720"/>
+      <w:contextualSpacing/>
+    </w:pPr>
   </w:style>
 </w:styles>
 </file>

</xml_diff>